<commit_message>
Sección  - video 25 - Displaying the fetched users in the browser
</commit_message>
<xml_diff>
--- a/Nanibit_Udemy_ASPNet_Angular.docx
+++ b/Nanibit_Udemy_ASPNet_Angular.docx
@@ -2677,21 +2677,7 @@
         <w:rPr>
           <w:lang w:val="es-ES"/>
         </w:rPr>
-        <w:t xml:space="preserve">: Nos permitirá hacer clic en el archivo base de </w:t>
-      </w:r>
-      <w:proofErr w:type="spellStart"/>
-      <w:r>
-        <w:rPr>
-          <w:lang w:val="es-ES"/>
-        </w:rPr>
-        <w:t>dadtos</w:t>
-      </w:r>
-      <w:proofErr w:type="spellEnd"/>
-      <w:r>
-        <w:rPr>
-          <w:lang w:val="es-ES"/>
-        </w:rPr>
-        <w:t xml:space="preserve"> y ver lo que hay dentro de la </w:t>
+        <w:t xml:space="preserve">: Nos permitirá hacer clic en el archivo base de datos y ver lo que hay dentro de la </w:t>
       </w:r>
       <w:proofErr w:type="spellStart"/>
       <w:r>
@@ -3101,7 +3087,21 @@
         <w:rPr>
           <w:lang w:val="es-ES"/>
         </w:rPr>
-        <w:t xml:space="preserve"> + . </w:t>
+        <w:t xml:space="preserve"> </w:t>
+      </w:r>
+      <w:proofErr w:type="gramStart"/>
+      <w:r>
+        <w:rPr>
+          <w:lang w:val="es-ES"/>
+        </w:rPr>
+        <w:t>+ .</w:t>
+      </w:r>
+      <w:proofErr w:type="gramEnd"/>
+      <w:r>
+        <w:rPr>
+          <w:lang w:val="es-ES"/>
+        </w:rPr>
+        <w:t xml:space="preserve"> </w:t>
       </w:r>
       <w:r>
         <w:rPr>
@@ -3327,6 +3327,7 @@
         <w:t xml:space="preserve">En el archivo </w:t>
       </w:r>
       <w:proofErr w:type="spellStart"/>
+      <w:proofErr w:type="gramStart"/>
       <w:r>
         <w:rPr>
           <w:lang w:val="es-ES"/>
@@ -3334,6 +3335,7 @@
         <w:t>appsettings.Development.json</w:t>
       </w:r>
       <w:proofErr w:type="spellEnd"/>
+      <w:proofErr w:type="gramEnd"/>
       <w:r>
         <w:rPr>
           <w:lang w:val="es-ES"/>
@@ -3775,7 +3777,21 @@
         <w:rPr>
           <w:lang w:val="es-ES"/>
         </w:rPr>
-        <w:t>*asegurarnos de que para hacer una migración, nuestro servido API no está en ejecución:</w:t>
+        <w:t xml:space="preserve">*asegurarnos de </w:t>
+      </w:r>
+      <w:proofErr w:type="gramStart"/>
+      <w:r>
+        <w:rPr>
+          <w:lang w:val="es-ES"/>
+        </w:rPr>
+        <w:t>que</w:t>
+      </w:r>
+      <w:proofErr w:type="gramEnd"/>
+      <w:r>
+        <w:rPr>
+          <w:lang w:val="es-ES"/>
+        </w:rPr>
+        <w:t xml:space="preserve"> para hacer una migración, nuestro servido API no está en ejecución:</w:t>
       </w:r>
     </w:p>
     <w:p>
@@ -5324,8 +5340,16 @@
         <w:rPr>
           <w:lang w:val="es-ES"/>
         </w:rPr>
-        <w:t>-id sólo nos muestra el id en concreto. Funciona!</w:t>
-      </w:r>
+        <w:t xml:space="preserve">-id sólo nos muestra el id en concreto. </w:t>
+      </w:r>
+      <w:proofErr w:type="gramStart"/>
+      <w:r>
+        <w:rPr>
+          <w:lang w:val="es-ES"/>
+        </w:rPr>
+        <w:t>Funciona!</w:t>
+      </w:r>
+      <w:proofErr w:type="gramEnd"/>
     </w:p>
     <w:p>
       <w:pPr>
@@ -5987,7 +6011,14 @@
         <w:rPr>
           <w:lang w:val="es-ES"/>
         </w:rPr>
-        <w:t xml:space="preserve"> verlos dentro del archivo .</w:t>
+        <w:t xml:space="preserve"> verlos dentro del </w:t>
+      </w:r>
+      <w:proofErr w:type="gramStart"/>
+      <w:r>
+        <w:rPr>
+          <w:lang w:val="es-ES"/>
+        </w:rPr>
+        <w:t>archivo .</w:t>
       </w:r>
       <w:proofErr w:type="spellStart"/>
       <w:r>
@@ -5997,6 +6028,7 @@
         <w:t>gitignore</w:t>
       </w:r>
       <w:proofErr w:type="spellEnd"/>
+      <w:proofErr w:type="gramEnd"/>
     </w:p>
     <w:p>
       <w:pPr>
@@ -7077,7 +7109,21 @@
         <w:rPr>
           <w:lang w:val="es-ES"/>
         </w:rPr>
-        <w:t>La paleta de comandos(Control + Shift + P): (escribiendo &gt; arriba en el buscador)</w:t>
+        <w:t xml:space="preserve">La paleta de </w:t>
+      </w:r>
+      <w:proofErr w:type="gramStart"/>
+      <w:r>
+        <w:rPr>
+          <w:lang w:val="es-ES"/>
+        </w:rPr>
+        <w:t>comandos(</w:t>
+      </w:r>
+      <w:proofErr w:type="gramEnd"/>
+      <w:r>
+        <w:rPr>
+          <w:lang w:val="es-ES"/>
+        </w:rPr>
+        <w:t>Control + Shift + P): (escribiendo &gt; arriba en el buscador)</w:t>
       </w:r>
     </w:p>
     <w:p>
@@ -8668,15 +8714,7 @@
       </w:r>
       <w:proofErr w:type="spellEnd"/>
       <w:r>
-        <w:t xml:space="preserve"> </w:t>
-      </w:r>
-      <w:proofErr w:type="spellStart"/>
-      <w:r>
-        <w:t>to</w:t>
-      </w:r>
-      <w:proofErr w:type="spellEnd"/>
-      <w:r>
-        <w:t xml:space="preserve"> </w:t>
+        <w:t xml:space="preserve"> to </w:t>
       </w:r>
       <w:proofErr w:type="spellStart"/>
       <w:r>
@@ -9131,23 +9169,568 @@
         <w:rPr>
           <w:lang w:val="es-ES"/>
         </w:rPr>
-        <w:tab/>
-      </w:r>
-    </w:p>
-    <w:p>
-      <w:pPr>
-        <w:rPr>
-          <w:lang w:val="es-ES"/>
-        </w:rPr>
-      </w:pPr>
-    </w:p>
-    <w:p>
-      <w:pPr>
-        <w:rPr>
-          <w:lang w:val="es-ES"/>
-        </w:rPr>
-      </w:pPr>
-    </w:p>
+        <w:t xml:space="preserve">Usaremos la propiedad </w:t>
+      </w:r>
+      <w:proofErr w:type="spellStart"/>
+      <w:r>
+        <w:rPr>
+          <w:lang w:val="es-ES"/>
+        </w:rPr>
+        <w:t>Protected</w:t>
+      </w:r>
+      <w:proofErr w:type="spellEnd"/>
+      <w:r>
+        <w:rPr>
+          <w:lang w:val="es-ES"/>
+        </w:rPr>
+        <w:t xml:space="preserve"> cuando queramos que esté disponible para la propia clase y sus plantillas.</w:t>
+      </w:r>
+    </w:p>
+    <w:p>
+      <w:pPr>
+        <w:tabs>
+          <w:tab w:val="left" w:pos="1306"/>
+        </w:tabs>
+        <w:rPr>
+          <w:lang w:val="es-ES"/>
+        </w:rPr>
+      </w:pPr>
+      <w:r>
+        <w:rPr>
+          <w:noProof/>
+        </w:rPr>
+        <w:drawing>
+          <wp:inline distT="0" distB="0" distL="0" distR="0" wp14:anchorId="42D950CA" wp14:editId="07B838FC">
+            <wp:extent cx="5400040" cy="1319530"/>
+            <wp:effectExtent l="0" t="0" r="0" b="0"/>
+            <wp:docPr id="1067383344" name="Imagen 1"/>
+            <wp:cNvGraphicFramePr>
+              <a:graphicFrameLocks xmlns:a="http://schemas.openxmlformats.org/drawingml/2006/main" noChangeAspect="1"/>
+            </wp:cNvGraphicFramePr>
+            <a:graphic xmlns:a="http://schemas.openxmlformats.org/drawingml/2006/main">
+              <a:graphicData uri="http://schemas.openxmlformats.org/drawingml/2006/picture">
+                <pic:pic xmlns:pic="http://schemas.openxmlformats.org/drawingml/2006/picture">
+                  <pic:nvPicPr>
+                    <pic:cNvPr id="1067383344" name=""/>
+                    <pic:cNvPicPr/>
+                  </pic:nvPicPr>
+                  <pic:blipFill>
+                    <a:blip r:embed="rId127"/>
+                    <a:stretch>
+                      <a:fillRect/>
+                    </a:stretch>
+                  </pic:blipFill>
+                  <pic:spPr>
+                    <a:xfrm>
+                      <a:off x="0" y="0"/>
+                      <a:ext cx="5400040" cy="1319530"/>
+                    </a:xfrm>
+                    <a:prstGeom prst="rect">
+                      <a:avLst/>
+                    </a:prstGeom>
+                  </pic:spPr>
+                </pic:pic>
+              </a:graphicData>
+            </a:graphic>
+          </wp:inline>
+        </w:drawing>
+      </w:r>
+    </w:p>
+    <w:p>
+      <w:pPr>
+        <w:tabs>
+          <w:tab w:val="left" w:pos="1306"/>
+        </w:tabs>
+        <w:rPr>
+          <w:lang w:val="es-ES"/>
+        </w:rPr>
+      </w:pPr>
+      <w:r>
+        <w:rPr>
+          <w:noProof/>
+        </w:rPr>
+        <w:drawing>
+          <wp:inline distT="0" distB="0" distL="0" distR="0" wp14:anchorId="21EE4075" wp14:editId="4C2B880B">
+            <wp:extent cx="4581525" cy="952500"/>
+            <wp:effectExtent l="0" t="0" r="9525" b="0"/>
+            <wp:docPr id="1400383191" name="Imagen 1"/>
+            <wp:cNvGraphicFramePr>
+              <a:graphicFrameLocks xmlns:a="http://schemas.openxmlformats.org/drawingml/2006/main" noChangeAspect="1"/>
+            </wp:cNvGraphicFramePr>
+            <a:graphic xmlns:a="http://schemas.openxmlformats.org/drawingml/2006/main">
+              <a:graphicData uri="http://schemas.openxmlformats.org/drawingml/2006/picture">
+                <pic:pic xmlns:pic="http://schemas.openxmlformats.org/drawingml/2006/picture">
+                  <pic:nvPicPr>
+                    <pic:cNvPr id="1400383191" name=""/>
+                    <pic:cNvPicPr/>
+                  </pic:nvPicPr>
+                  <pic:blipFill>
+                    <a:blip r:embed="rId128"/>
+                    <a:stretch>
+                      <a:fillRect/>
+                    </a:stretch>
+                  </pic:blipFill>
+                  <pic:spPr>
+                    <a:xfrm>
+                      <a:off x="0" y="0"/>
+                      <a:ext cx="4581525" cy="952500"/>
+                    </a:xfrm>
+                    <a:prstGeom prst="rect">
+                      <a:avLst/>
+                    </a:prstGeom>
+                  </pic:spPr>
+                </pic:pic>
+              </a:graphicData>
+            </a:graphic>
+          </wp:inline>
+        </w:drawing>
+      </w:r>
+    </w:p>
+    <w:p>
+      <w:pPr>
+        <w:tabs>
+          <w:tab w:val="left" w:pos="1306"/>
+        </w:tabs>
+        <w:rPr>
+          <w:lang w:val="es-ES"/>
+        </w:rPr>
+      </w:pPr>
+      <w:r>
+        <w:rPr>
+          <w:lang w:val="es-ES"/>
+        </w:rPr>
+        <w:t>Puede que no se refleje la lista, porqué cuando creamos la aplicación angular, la creamos usando listas de zonas</w:t>
+      </w:r>
+    </w:p>
+    <w:p>
+      <w:pPr>
+        <w:tabs>
+          <w:tab w:val="left" w:pos="1306"/>
+        </w:tabs>
+        <w:rPr>
+          <w:lang w:val="es-ES"/>
+        </w:rPr>
+      </w:pPr>
+      <w:r>
+        <w:rPr>
+          <w:noProof/>
+        </w:rPr>
+        <w:drawing>
+          <wp:inline distT="0" distB="0" distL="0" distR="0" wp14:anchorId="602D87BF" wp14:editId="4DBD9BD4">
+            <wp:extent cx="3248025" cy="200025"/>
+            <wp:effectExtent l="0" t="0" r="9525" b="9525"/>
+            <wp:docPr id="11007602" name="Imagen 1"/>
+            <wp:cNvGraphicFramePr>
+              <a:graphicFrameLocks xmlns:a="http://schemas.openxmlformats.org/drawingml/2006/main" noChangeAspect="1"/>
+            </wp:cNvGraphicFramePr>
+            <a:graphic xmlns:a="http://schemas.openxmlformats.org/drawingml/2006/main">
+              <a:graphicData uri="http://schemas.openxmlformats.org/drawingml/2006/picture">
+                <pic:pic xmlns:pic="http://schemas.openxmlformats.org/drawingml/2006/picture">
+                  <pic:nvPicPr>
+                    <pic:cNvPr id="11007602" name=""/>
+                    <pic:cNvPicPr/>
+                  </pic:nvPicPr>
+                  <pic:blipFill>
+                    <a:blip r:embed="rId129"/>
+                    <a:stretch>
+                      <a:fillRect/>
+                    </a:stretch>
+                  </pic:blipFill>
+                  <pic:spPr>
+                    <a:xfrm>
+                      <a:off x="0" y="0"/>
+                      <a:ext cx="3248025" cy="200025"/>
+                    </a:xfrm>
+                    <a:prstGeom prst="rect">
+                      <a:avLst/>
+                    </a:prstGeom>
+                  </pic:spPr>
+                </pic:pic>
+              </a:graphicData>
+            </a:graphic>
+          </wp:inline>
+        </w:drawing>
+      </w:r>
+    </w:p>
+    <w:p>
+      <w:pPr>
+        <w:tabs>
+          <w:tab w:val="left" w:pos="1306"/>
+        </w:tabs>
+        <w:rPr>
+          <w:lang w:val="es-ES"/>
+        </w:rPr>
+      </w:pPr>
+      <w:r>
+        <w:rPr>
+          <w:lang w:val="es-ES"/>
+        </w:rPr>
+        <w:t>Señales en angular</w:t>
+      </w:r>
+      <w:r>
+        <w:rPr>
+          <w:lang w:val="es-ES"/>
+        </w:rPr>
+        <w:t>:</w:t>
+      </w:r>
+    </w:p>
+    <w:p>
+      <w:pPr>
+        <w:tabs>
+          <w:tab w:val="left" w:pos="1306"/>
+        </w:tabs>
+        <w:rPr>
+          <w:lang w:val="es-ES"/>
+        </w:rPr>
+      </w:pPr>
+      <w:r>
+        <w:rPr>
+          <w:lang w:val="es-ES"/>
+        </w:rPr>
+        <w:lastRenderedPageBreak/>
+        <w:t xml:space="preserve">Para que el navegador pueda detectar los cambios y mostrarlos, se tienen que utilizar las señales, entonces no se puede utilizar el código anterior, </w:t>
+      </w:r>
+      <w:proofErr w:type="spellStart"/>
+      <w:r>
+        <w:rPr>
+          <w:lang w:val="es-ES"/>
+        </w:rPr>
+        <w:t>sinó</w:t>
+      </w:r>
+      <w:proofErr w:type="spellEnd"/>
+      <w:r>
+        <w:rPr>
+          <w:lang w:val="es-ES"/>
+        </w:rPr>
+        <w:t xml:space="preserve"> el siguiente que se muestra:</w:t>
+      </w:r>
+    </w:p>
+    <w:p>
+      <w:pPr>
+        <w:tabs>
+          <w:tab w:val="left" w:pos="1306"/>
+        </w:tabs>
+        <w:rPr>
+          <w:lang w:val="es-ES"/>
+        </w:rPr>
+      </w:pPr>
+      <w:r>
+        <w:rPr>
+          <w:noProof/>
+        </w:rPr>
+        <w:drawing>
+          <wp:inline distT="0" distB="0" distL="0" distR="0" wp14:anchorId="2D00F747" wp14:editId="191B1CFC">
+            <wp:extent cx="3238500" cy="257175"/>
+            <wp:effectExtent l="0" t="0" r="0" b="9525"/>
+            <wp:docPr id="1817932956" name="Imagen 1"/>
+            <wp:cNvGraphicFramePr>
+              <a:graphicFrameLocks xmlns:a="http://schemas.openxmlformats.org/drawingml/2006/main" noChangeAspect="1"/>
+            </wp:cNvGraphicFramePr>
+            <a:graphic xmlns:a="http://schemas.openxmlformats.org/drawingml/2006/main">
+              <a:graphicData uri="http://schemas.openxmlformats.org/drawingml/2006/picture">
+                <pic:pic xmlns:pic="http://schemas.openxmlformats.org/drawingml/2006/picture">
+                  <pic:nvPicPr>
+                    <pic:cNvPr id="1817932956" name=""/>
+                    <pic:cNvPicPr/>
+                  </pic:nvPicPr>
+                  <pic:blipFill>
+                    <a:blip r:embed="rId130"/>
+                    <a:stretch>
+                      <a:fillRect/>
+                    </a:stretch>
+                  </pic:blipFill>
+                  <pic:spPr>
+                    <a:xfrm>
+                      <a:off x="0" y="0"/>
+                      <a:ext cx="3238500" cy="257175"/>
+                    </a:xfrm>
+                    <a:prstGeom prst="rect">
+                      <a:avLst/>
+                    </a:prstGeom>
+                  </pic:spPr>
+                </pic:pic>
+              </a:graphicData>
+            </a:graphic>
+          </wp:inline>
+        </w:drawing>
+      </w:r>
+    </w:p>
+    <w:p>
+      <w:pPr>
+        <w:tabs>
+          <w:tab w:val="left" w:pos="1306"/>
+        </w:tabs>
+        <w:rPr>
+          <w:lang w:val="es-ES"/>
+        </w:rPr>
+      </w:pPr>
+      <w:r>
+        <w:rPr>
+          <w:noProof/>
+        </w:rPr>
+        <w:drawing>
+          <wp:inline distT="0" distB="0" distL="0" distR="0" wp14:anchorId="533F858E" wp14:editId="30D11920">
+            <wp:extent cx="5400040" cy="390525"/>
+            <wp:effectExtent l="0" t="0" r="0" b="9525"/>
+            <wp:docPr id="96485646" name="Imagen 1"/>
+            <wp:cNvGraphicFramePr>
+              <a:graphicFrameLocks xmlns:a="http://schemas.openxmlformats.org/drawingml/2006/main" noChangeAspect="1"/>
+            </wp:cNvGraphicFramePr>
+            <a:graphic xmlns:a="http://schemas.openxmlformats.org/drawingml/2006/main">
+              <a:graphicData uri="http://schemas.openxmlformats.org/drawingml/2006/picture">
+                <pic:pic xmlns:pic="http://schemas.openxmlformats.org/drawingml/2006/picture">
+                  <pic:nvPicPr>
+                    <pic:cNvPr id="96485646" name=""/>
+                    <pic:cNvPicPr/>
+                  </pic:nvPicPr>
+                  <pic:blipFill>
+                    <a:blip r:embed="rId131"/>
+                    <a:stretch>
+                      <a:fillRect/>
+                    </a:stretch>
+                  </pic:blipFill>
+                  <pic:spPr>
+                    <a:xfrm>
+                      <a:off x="0" y="0"/>
+                      <a:ext cx="5400040" cy="390525"/>
+                    </a:xfrm>
+                    <a:prstGeom prst="rect">
+                      <a:avLst/>
+                    </a:prstGeom>
+                  </pic:spPr>
+                </pic:pic>
+              </a:graphicData>
+            </a:graphic>
+          </wp:inline>
+        </w:drawing>
+      </w:r>
+    </w:p>
+    <w:p>
+      <w:pPr>
+        <w:tabs>
+          <w:tab w:val="left" w:pos="1306"/>
+        </w:tabs>
+        <w:rPr>
+          <w:lang w:val="es-ES"/>
+        </w:rPr>
+      </w:pPr>
+      <w:r>
+        <w:rPr>
+          <w:noProof/>
+        </w:rPr>
+        <w:drawing>
+          <wp:inline distT="0" distB="0" distL="0" distR="0" wp14:anchorId="5F3AB4B7" wp14:editId="6A33B88E">
+            <wp:extent cx="4581525" cy="923925"/>
+            <wp:effectExtent l="0" t="0" r="9525" b="9525"/>
+            <wp:docPr id="1117399384" name="Imagen 1"/>
+            <wp:cNvGraphicFramePr>
+              <a:graphicFrameLocks xmlns:a="http://schemas.openxmlformats.org/drawingml/2006/main" noChangeAspect="1"/>
+            </wp:cNvGraphicFramePr>
+            <a:graphic xmlns:a="http://schemas.openxmlformats.org/drawingml/2006/main">
+              <a:graphicData uri="http://schemas.openxmlformats.org/drawingml/2006/picture">
+                <pic:pic xmlns:pic="http://schemas.openxmlformats.org/drawingml/2006/picture">
+                  <pic:nvPicPr>
+                    <pic:cNvPr id="1117399384" name=""/>
+                    <pic:cNvPicPr/>
+                  </pic:nvPicPr>
+                  <pic:blipFill>
+                    <a:blip r:embed="rId132"/>
+                    <a:stretch>
+                      <a:fillRect/>
+                    </a:stretch>
+                  </pic:blipFill>
+                  <pic:spPr>
+                    <a:xfrm>
+                      <a:off x="0" y="0"/>
+                      <a:ext cx="4581525" cy="923925"/>
+                    </a:xfrm>
+                    <a:prstGeom prst="rect">
+                      <a:avLst/>
+                    </a:prstGeom>
+                  </pic:spPr>
+                </pic:pic>
+              </a:graphicData>
+            </a:graphic>
+          </wp:inline>
+        </w:drawing>
+      </w:r>
+    </w:p>
+    <w:p>
+      <w:proofErr w:type="spellStart"/>
+      <w:r>
+        <w:t>Pero</w:t>
+      </w:r>
+      <w:proofErr w:type="spellEnd"/>
+      <w:r>
+        <w:t xml:space="preserve"> a partir de </w:t>
+      </w:r>
+      <w:proofErr w:type="spellStart"/>
+      <w:r>
+        <w:t>ahora</w:t>
+      </w:r>
+      <w:proofErr w:type="spellEnd"/>
+      <w:r>
+        <w:t xml:space="preserve"> lo </w:t>
+      </w:r>
+      <w:proofErr w:type="spellStart"/>
+      <w:r>
+        <w:t>aremos</w:t>
+      </w:r>
+      <w:proofErr w:type="spellEnd"/>
+      <w:r>
+        <w:t xml:space="preserve"> de la </w:t>
+      </w:r>
+      <w:proofErr w:type="spellStart"/>
+      <w:r>
+        <w:t>siguiente</w:t>
+      </w:r>
+      <w:proofErr w:type="spellEnd"/>
+      <w:r>
+        <w:t xml:space="preserve"> manera:</w:t>
+      </w:r>
+    </w:p>
+    <w:p>
+      <w:r>
+        <w:rPr>
+          <w:noProof/>
+        </w:rPr>
+        <w:drawing>
+          <wp:inline distT="0" distB="0" distL="0" distR="0" wp14:anchorId="206AA776" wp14:editId="42EF7E4F">
+            <wp:extent cx="5400040" cy="4407535"/>
+            <wp:effectExtent l="0" t="0" r="0" b="0"/>
+            <wp:docPr id="1421325228" name="Imagen 1"/>
+            <wp:cNvGraphicFramePr>
+              <a:graphicFrameLocks xmlns:a="http://schemas.openxmlformats.org/drawingml/2006/main" noChangeAspect="1"/>
+            </wp:cNvGraphicFramePr>
+            <a:graphic xmlns:a="http://schemas.openxmlformats.org/drawingml/2006/main">
+              <a:graphicData uri="http://schemas.openxmlformats.org/drawingml/2006/picture">
+                <pic:pic xmlns:pic="http://schemas.openxmlformats.org/drawingml/2006/picture">
+                  <pic:nvPicPr>
+                    <pic:cNvPr id="1421325228" name=""/>
+                    <pic:cNvPicPr/>
+                  </pic:nvPicPr>
+                  <pic:blipFill>
+                    <a:blip r:embed="rId133"/>
+                    <a:stretch>
+                      <a:fillRect/>
+                    </a:stretch>
+                  </pic:blipFill>
+                  <pic:spPr>
+                    <a:xfrm>
+                      <a:off x="0" y="0"/>
+                      <a:ext cx="5400040" cy="4407535"/>
+                    </a:xfrm>
+                    <a:prstGeom prst="rect">
+                      <a:avLst/>
+                    </a:prstGeom>
+                  </pic:spPr>
+                </pic:pic>
+              </a:graphicData>
+            </a:graphic>
+          </wp:inline>
+        </w:drawing>
+      </w:r>
+    </w:p>
+    <w:p>
+      <w:r>
+        <w:rPr>
+          <w:noProof/>
+        </w:rPr>
+        <w:drawing>
+          <wp:inline distT="0" distB="0" distL="0" distR="0" wp14:anchorId="0F9137F4" wp14:editId="511C439D">
+            <wp:extent cx="4505325" cy="942975"/>
+            <wp:effectExtent l="0" t="0" r="9525" b="9525"/>
+            <wp:docPr id="781477171" name="Imagen 1"/>
+            <wp:cNvGraphicFramePr>
+              <a:graphicFrameLocks xmlns:a="http://schemas.openxmlformats.org/drawingml/2006/main" noChangeAspect="1"/>
+            </wp:cNvGraphicFramePr>
+            <a:graphic xmlns:a="http://schemas.openxmlformats.org/drawingml/2006/main">
+              <a:graphicData uri="http://schemas.openxmlformats.org/drawingml/2006/picture">
+                <pic:pic xmlns:pic="http://schemas.openxmlformats.org/drawingml/2006/picture">
+                  <pic:nvPicPr>
+                    <pic:cNvPr id="781477171" name=""/>
+                    <pic:cNvPicPr/>
+                  </pic:nvPicPr>
+                  <pic:blipFill>
+                    <a:blip r:embed="rId134"/>
+                    <a:stretch>
+                      <a:fillRect/>
+                    </a:stretch>
+                  </pic:blipFill>
+                  <pic:spPr>
+                    <a:xfrm>
+                      <a:off x="0" y="0"/>
+                      <a:ext cx="4505325" cy="942975"/>
+                    </a:xfrm>
+                    <a:prstGeom prst="rect">
+                      <a:avLst/>
+                    </a:prstGeom>
+                  </pic:spPr>
+                </pic:pic>
+              </a:graphicData>
+            </a:graphic>
+          </wp:inline>
+        </w:drawing>
+      </w:r>
+    </w:p>
+    <w:p/>
+    <w:p>
+      <w:pPr>
+        <w:shd w:val="clear" w:color="auto" w:fill="DAE9F7" w:themeFill="text2" w:themeFillTint="1A"/>
+      </w:pPr>
+      <w:proofErr w:type="spellStart"/>
+      <w:r>
+        <w:lastRenderedPageBreak/>
+        <w:t>Adding</w:t>
+      </w:r>
+      <w:proofErr w:type="spellEnd"/>
+      <w:r>
+        <w:t xml:space="preserve"> </w:t>
+      </w:r>
+      <w:proofErr w:type="spellStart"/>
+      <w:r>
+        <w:t>Tailwind</w:t>
+      </w:r>
+      <w:proofErr w:type="spellEnd"/>
+      <w:r>
+        <w:t xml:space="preserve"> </w:t>
+      </w:r>
+      <w:proofErr w:type="spellStart"/>
+      <w:r>
+        <w:t>and</w:t>
+      </w:r>
+      <w:proofErr w:type="spellEnd"/>
+      <w:r>
+        <w:t xml:space="preserve"> </w:t>
+      </w:r>
+      <w:proofErr w:type="spellStart"/>
+      <w:r>
+        <w:t>DaisyUI</w:t>
+      </w:r>
+      <w:proofErr w:type="spellEnd"/>
+      <w:r>
+        <w:t xml:space="preserve"> for </w:t>
+      </w:r>
+      <w:proofErr w:type="spellStart"/>
+      <w:r>
+        <w:t>styling</w:t>
+      </w:r>
+      <w:proofErr w:type="spellEnd"/>
+    </w:p>
+    <w:p>
+      <w:proofErr w:type="spellStart"/>
+      <w:r>
+        <w:t>Video</w:t>
+      </w:r>
+      <w:proofErr w:type="spellEnd"/>
+      <w:r>
+        <w:t xml:space="preserve"> 26 - </w:t>
+      </w:r>
+    </w:p>
+    <w:p/>
+    <w:p/>
+    <w:p/>
+    <w:p/>
     <w:p>
       <w:pPr>
         <w:rPr>
@@ -9803,7 +10386,6 @@
   <w:style w:type="character" w:default="1" w:styleId="Fuentedeprrafopredeter">
     <w:name w:val="Default Paragraph Font"/>
     <w:uiPriority w:val="1"/>
-    <w:semiHidden/>
     <w:unhideWhenUsed/>
   </w:style>
   <w:style w:type="table" w:default="1" w:styleId="Tablanormal">

</xml_diff>

<commit_message>
Sección 3 - video 27 Using the new styling tools in our app
</commit_message>
<xml_diff>
--- a/Nanibit_Udemy_ASPNet_Angular.docx
+++ b/Nanibit_Udemy_ASPNet_Angular.docx
@@ -9724,10 +9724,1716 @@
       </w:r>
       <w:proofErr w:type="spellEnd"/>
       <w:r>
-        <w:t xml:space="preserve"> 26 - </w:t>
-      </w:r>
+        <w:t xml:space="preserve"> 26 </w:t>
+      </w:r>
+      <w:r>
+        <w:t>–</w:t>
+      </w:r>
+      <w:r>
+        <w:t xml:space="preserve"> </w:t>
+      </w:r>
+      <w:r>
+        <w:t>57:17</w:t>
+      </w:r>
+    </w:p>
+    <w:p>
+      <w:proofErr w:type="spellStart"/>
+      <w:r>
+        <w:t>Tailwind</w:t>
+      </w:r>
+      <w:proofErr w:type="spellEnd"/>
+      <w:r>
+        <w:t xml:space="preserve"> proporciona </w:t>
+      </w:r>
+      <w:proofErr w:type="spellStart"/>
+      <w:r>
+        <w:t>estilos</w:t>
+      </w:r>
+      <w:proofErr w:type="spellEnd"/>
+      <w:r>
+        <w:t xml:space="preserve"> CSS par </w:t>
+      </w:r>
+      <w:proofErr w:type="spellStart"/>
+      <w:r>
+        <w:t>anuestro</w:t>
+      </w:r>
+      <w:proofErr w:type="spellEnd"/>
+      <w:r>
+        <w:t xml:space="preserve"> HTML, però no proporciona Componentes (botones, </w:t>
+      </w:r>
+      <w:proofErr w:type="spellStart"/>
+      <w:r>
+        <w:t>formularios</w:t>
+      </w:r>
+      <w:proofErr w:type="spellEnd"/>
+      <w:r>
+        <w:t xml:space="preserve">...) </w:t>
+      </w:r>
+      <w:proofErr w:type="spellStart"/>
+      <w:r>
+        <w:t>así</w:t>
+      </w:r>
+      <w:proofErr w:type="spellEnd"/>
+      <w:r>
+        <w:t xml:space="preserve"> que </w:t>
+      </w:r>
+      <w:proofErr w:type="spellStart"/>
+      <w:r>
+        <w:t>vamos</w:t>
+      </w:r>
+      <w:proofErr w:type="spellEnd"/>
+      <w:r>
+        <w:t xml:space="preserve"> a utilitzar </w:t>
+      </w:r>
+      <w:proofErr w:type="spellStart"/>
+      <w:r>
+        <w:t>Daisy</w:t>
+      </w:r>
+      <w:proofErr w:type="spellEnd"/>
+      <w:r>
+        <w:t xml:space="preserve"> UI que es un </w:t>
+      </w:r>
+      <w:proofErr w:type="spellStart"/>
+      <w:r>
+        <w:t>pluguin</w:t>
+      </w:r>
+      <w:proofErr w:type="spellEnd"/>
+      <w:r>
+        <w:t xml:space="preserve"> CSS de </w:t>
+      </w:r>
+      <w:proofErr w:type="spellStart"/>
+      <w:r>
+        <w:t>Tailwind</w:t>
+      </w:r>
+      <w:proofErr w:type="spellEnd"/>
+      <w:r>
+        <w:t xml:space="preserve"> que proporciona Componentes </w:t>
+      </w:r>
+      <w:proofErr w:type="spellStart"/>
+      <w:r>
+        <w:t>sin</w:t>
+      </w:r>
+      <w:proofErr w:type="spellEnd"/>
+      <w:r>
+        <w:t xml:space="preserve"> </w:t>
+      </w:r>
+      <w:proofErr w:type="spellStart"/>
+      <w:r>
+        <w:t>escribir</w:t>
+      </w:r>
+      <w:proofErr w:type="spellEnd"/>
+      <w:r>
+        <w:t xml:space="preserve"> </w:t>
+      </w:r>
+      <w:proofErr w:type="spellStart"/>
+      <w:r>
+        <w:t>mucho</w:t>
+      </w:r>
+      <w:proofErr w:type="spellEnd"/>
+      <w:r>
+        <w:t xml:space="preserve"> CSS.</w:t>
+      </w:r>
+    </w:p>
+    <w:p>
+      <w:r>
+        <w:t xml:space="preserve">Get </w:t>
+      </w:r>
+      <w:proofErr w:type="spellStart"/>
+      <w:r>
+        <w:t>Started</w:t>
+      </w:r>
+      <w:proofErr w:type="spellEnd"/>
+      <w:r>
+        <w:t xml:space="preserve"> / </w:t>
+      </w:r>
+      <w:proofErr w:type="spellStart"/>
+      <w:r>
+        <w:t>Installation</w:t>
+      </w:r>
+      <w:proofErr w:type="spellEnd"/>
+      <w:r>
+        <w:t xml:space="preserve"> / </w:t>
+      </w:r>
+      <w:proofErr w:type="spellStart"/>
+      <w:r>
+        <w:t>Framework</w:t>
+      </w:r>
+      <w:proofErr w:type="spellEnd"/>
+      <w:r>
+        <w:t xml:space="preserve"> </w:t>
+      </w:r>
+      <w:proofErr w:type="spellStart"/>
+      <w:r>
+        <w:t>Guides</w:t>
+      </w:r>
+      <w:proofErr w:type="spellEnd"/>
+      <w:r>
+        <w:t xml:space="preserve"> / Angular</w:t>
+      </w:r>
+    </w:p>
+    <w:p>
+      <w:proofErr w:type="spellStart"/>
+      <w:r>
+        <w:t>Seguimos</w:t>
+      </w:r>
+      <w:proofErr w:type="spellEnd"/>
+      <w:r>
+        <w:t xml:space="preserve"> la </w:t>
+      </w:r>
+      <w:proofErr w:type="spellStart"/>
+      <w:r>
+        <w:t>instalación</w:t>
+      </w:r>
+      <w:proofErr w:type="spellEnd"/>
+      <w:r>
+        <w:t xml:space="preserve">, però </w:t>
+      </w:r>
+      <w:proofErr w:type="spellStart"/>
+      <w:r>
+        <w:t>seguramente</w:t>
+      </w:r>
+      <w:proofErr w:type="spellEnd"/>
+      <w:r>
+        <w:t xml:space="preserve"> no </w:t>
+      </w:r>
+      <w:proofErr w:type="spellStart"/>
+      <w:r>
+        <w:t>necesitemos</w:t>
+      </w:r>
+      <w:proofErr w:type="spellEnd"/>
+      <w:r>
+        <w:t xml:space="preserve"> el </w:t>
+      </w:r>
+      <w:proofErr w:type="spellStart"/>
+      <w:r>
+        <w:t>postCSS</w:t>
+      </w:r>
+      <w:proofErr w:type="spellEnd"/>
+      <w:r>
+        <w:t xml:space="preserve"> </w:t>
+      </w:r>
+      <w:proofErr w:type="spellStart"/>
+      <w:r>
+        <w:t>así</w:t>
+      </w:r>
+      <w:proofErr w:type="spellEnd"/>
+      <w:r>
+        <w:t xml:space="preserve"> que </w:t>
+      </w:r>
+      <w:proofErr w:type="spellStart"/>
+      <w:r>
+        <w:t>esa</w:t>
+      </w:r>
+      <w:proofErr w:type="spellEnd"/>
+      <w:r>
+        <w:t xml:space="preserve"> </w:t>
+      </w:r>
+      <w:proofErr w:type="spellStart"/>
+      <w:r>
+        <w:t>parte</w:t>
+      </w:r>
+      <w:proofErr w:type="spellEnd"/>
+      <w:r>
+        <w:t xml:space="preserve"> no la </w:t>
+      </w:r>
+      <w:proofErr w:type="spellStart"/>
+      <w:r>
+        <w:t>vamos</w:t>
+      </w:r>
+      <w:proofErr w:type="spellEnd"/>
+      <w:r>
+        <w:t xml:space="preserve"> a instal·lar.</w:t>
+      </w:r>
+    </w:p>
+    <w:p>
+      <w:proofErr w:type="spellStart"/>
+      <w:r>
+        <w:t>Tenemos</w:t>
+      </w:r>
+      <w:proofErr w:type="spellEnd"/>
+      <w:r>
+        <w:t xml:space="preserve"> que </w:t>
+      </w:r>
+      <w:proofErr w:type="spellStart"/>
+      <w:r>
+        <w:t>asegurarnos</w:t>
+      </w:r>
+      <w:proofErr w:type="spellEnd"/>
+      <w:r>
+        <w:t xml:space="preserve"> que </w:t>
+      </w:r>
+      <w:proofErr w:type="spellStart"/>
+      <w:r>
+        <w:t>estamos</w:t>
+      </w:r>
+      <w:proofErr w:type="spellEnd"/>
+      <w:r>
+        <w:t xml:space="preserve"> en la carpeta client, la de Angular.</w:t>
+      </w:r>
+    </w:p>
+    <w:p>
+      <w:pPr>
+        <w:rPr>
+          <w:lang w:val="es-ES"/>
+        </w:rPr>
+      </w:pPr>
+      <w:proofErr w:type="spellStart"/>
+      <w:r>
+        <w:rPr>
+          <w:lang w:val="es-ES"/>
+        </w:rPr>
+        <w:t>npm</w:t>
+      </w:r>
+      <w:proofErr w:type="spellEnd"/>
+      <w:r>
+        <w:rPr>
+          <w:lang w:val="es-ES"/>
+        </w:rPr>
+        <w:t xml:space="preserve"> </w:t>
+      </w:r>
+      <w:proofErr w:type="spellStart"/>
+      <w:r>
+        <w:rPr>
+          <w:lang w:val="es-ES"/>
+        </w:rPr>
+        <w:t>install</w:t>
+      </w:r>
+      <w:proofErr w:type="spellEnd"/>
+      <w:r>
+        <w:rPr>
+          <w:lang w:val="es-ES"/>
+        </w:rPr>
+        <w:t xml:space="preserve"> </w:t>
+      </w:r>
+      <w:proofErr w:type="spellStart"/>
+      <w:r>
+        <w:rPr>
+          <w:lang w:val="es-ES"/>
+        </w:rPr>
+        <w:t>tailwindcss</w:t>
+      </w:r>
+      <w:proofErr w:type="spellEnd"/>
+      <w:r>
+        <w:rPr>
+          <w:lang w:val="es-ES"/>
+        </w:rPr>
+        <w:t xml:space="preserve"> @tailwindcss/postcss </w:t>
+      </w:r>
+      <w:proofErr w:type="spellStart"/>
+      <w:r>
+        <w:rPr>
+          <w:lang w:val="es-ES"/>
+        </w:rPr>
+        <w:t>postcss</w:t>
+      </w:r>
+      <w:proofErr w:type="spellEnd"/>
+      <w:r>
+        <w:rPr>
+          <w:lang w:val="es-ES"/>
+        </w:rPr>
+        <w:t xml:space="preserve"> --</w:t>
+      </w:r>
+      <w:proofErr w:type="spellStart"/>
+      <w:r>
+        <w:rPr>
+          <w:lang w:val="es-ES"/>
+        </w:rPr>
+        <w:t>force</w:t>
+      </w:r>
+      <w:proofErr w:type="spellEnd"/>
+    </w:p>
+    <w:p>
+      <w:r>
+        <w:rPr>
+          <w:noProof/>
+        </w:rPr>
+        <w:drawing>
+          <wp:inline distT="0" distB="0" distL="0" distR="0" wp14:anchorId="144479C2" wp14:editId="3C8FAF62">
+            <wp:extent cx="5400040" cy="142875"/>
+            <wp:effectExtent l="0" t="0" r="0" b="9525"/>
+            <wp:docPr id="709044920" name="Imagen 1"/>
+            <wp:cNvGraphicFramePr>
+              <a:graphicFrameLocks xmlns:a="http://schemas.openxmlformats.org/drawingml/2006/main" noChangeAspect="1"/>
+            </wp:cNvGraphicFramePr>
+            <a:graphic xmlns:a="http://schemas.openxmlformats.org/drawingml/2006/main">
+              <a:graphicData uri="http://schemas.openxmlformats.org/drawingml/2006/picture">
+                <pic:pic xmlns:pic="http://schemas.openxmlformats.org/drawingml/2006/picture">
+                  <pic:nvPicPr>
+                    <pic:cNvPr id="709044920" name=""/>
+                    <pic:cNvPicPr/>
+                  </pic:nvPicPr>
+                  <pic:blipFill rotWithShape="1">
+                    <a:blip r:embed="rId135"/>
+                    <a:srcRect b="85687"/>
+                    <a:stretch>
+                      <a:fillRect/>
+                    </a:stretch>
+                  </pic:blipFill>
+                  <pic:spPr bwMode="auto">
+                    <a:xfrm>
+                      <a:off x="0" y="0"/>
+                      <a:ext cx="5400040" cy="142875"/>
+                    </a:xfrm>
+                    <a:prstGeom prst="rect">
+                      <a:avLst/>
+                    </a:prstGeom>
+                    <a:ln>
+                      <a:noFill/>
+                    </a:ln>
+                    <a:extLst>
+                      <a:ext uri="{53640926-AAD7-44D8-BBD7-CCE9431645EC}">
+                        <a14:shadowObscured xmlns:a14="http://schemas.microsoft.com/office/drawing/2010/main"/>
+                      </a:ext>
+                    </a:extLst>
+                  </pic:spPr>
+                </pic:pic>
+              </a:graphicData>
+            </a:graphic>
+          </wp:inline>
+        </w:drawing>
+      </w:r>
+    </w:p>
+    <w:p>
+      <w:r>
+        <w:rPr>
+          <w:noProof/>
+        </w:rPr>
+        <w:drawing>
+          <wp:inline distT="0" distB="0" distL="0" distR="0" wp14:anchorId="79994EA3" wp14:editId="096AAD3E">
+            <wp:extent cx="4991100" cy="257175"/>
+            <wp:effectExtent l="0" t="0" r="0" b="9525"/>
+            <wp:docPr id="605294769" name="Imagen 1"/>
+            <wp:cNvGraphicFramePr>
+              <a:graphicFrameLocks xmlns:a="http://schemas.openxmlformats.org/drawingml/2006/main" noChangeAspect="1"/>
+            </wp:cNvGraphicFramePr>
+            <a:graphic xmlns:a="http://schemas.openxmlformats.org/drawingml/2006/main">
+              <a:graphicData uri="http://schemas.openxmlformats.org/drawingml/2006/picture">
+                <pic:pic xmlns:pic="http://schemas.openxmlformats.org/drawingml/2006/picture">
+                  <pic:nvPicPr>
+                    <pic:cNvPr id="605294769" name=""/>
+                    <pic:cNvPicPr/>
+                  </pic:nvPicPr>
+                  <pic:blipFill>
+                    <a:blip r:embed="rId136"/>
+                    <a:stretch>
+                      <a:fillRect/>
+                    </a:stretch>
+                  </pic:blipFill>
+                  <pic:spPr>
+                    <a:xfrm>
+                      <a:off x="0" y="0"/>
+                      <a:ext cx="4991100" cy="257175"/>
+                    </a:xfrm>
+                    <a:prstGeom prst="rect">
+                      <a:avLst/>
+                    </a:prstGeom>
+                  </pic:spPr>
+                </pic:pic>
+              </a:graphicData>
+            </a:graphic>
+          </wp:inline>
+        </w:drawing>
+      </w:r>
+    </w:p>
+    <w:p>
+      <w:proofErr w:type="spellStart"/>
+      <w:r>
+        <w:t>Creamos</w:t>
+      </w:r>
+      <w:proofErr w:type="spellEnd"/>
+      <w:r>
+        <w:t xml:space="preserve"> </w:t>
+      </w:r>
+      <w:proofErr w:type="spellStart"/>
+      <w:r>
+        <w:t>archivo</w:t>
+      </w:r>
+      <w:proofErr w:type="spellEnd"/>
+      <w:r>
+        <w:t xml:space="preserve"> en carpeta </w:t>
+      </w:r>
+      <w:proofErr w:type="spellStart"/>
+      <w:r>
+        <w:t>cliente</w:t>
+      </w:r>
+      <w:proofErr w:type="spellEnd"/>
+      <w:r>
+        <w:t>:</w:t>
+      </w:r>
+    </w:p>
+    <w:p>
+      <w:r>
+        <w:rPr>
+          <w:noProof/>
+        </w:rPr>
+        <w:drawing>
+          <wp:inline distT="0" distB="0" distL="0" distR="0" wp14:anchorId="19516245" wp14:editId="6233BDB7">
+            <wp:extent cx="2924175" cy="1162050"/>
+            <wp:effectExtent l="0" t="0" r="9525" b="0"/>
+            <wp:docPr id="578294065" name="Imagen 1"/>
+            <wp:cNvGraphicFramePr>
+              <a:graphicFrameLocks xmlns:a="http://schemas.openxmlformats.org/drawingml/2006/main" noChangeAspect="1"/>
+            </wp:cNvGraphicFramePr>
+            <a:graphic xmlns:a="http://schemas.openxmlformats.org/drawingml/2006/main">
+              <a:graphicData uri="http://schemas.openxmlformats.org/drawingml/2006/picture">
+                <pic:pic xmlns:pic="http://schemas.openxmlformats.org/drawingml/2006/picture">
+                  <pic:nvPicPr>
+                    <pic:cNvPr id="578294065" name=""/>
+                    <pic:cNvPicPr/>
+                  </pic:nvPicPr>
+                  <pic:blipFill>
+                    <a:blip r:embed="rId137"/>
+                    <a:stretch>
+                      <a:fillRect/>
+                    </a:stretch>
+                  </pic:blipFill>
+                  <pic:spPr>
+                    <a:xfrm>
+                      <a:off x="0" y="0"/>
+                      <a:ext cx="2924175" cy="1162050"/>
+                    </a:xfrm>
+                    <a:prstGeom prst="rect">
+                      <a:avLst/>
+                    </a:prstGeom>
+                  </pic:spPr>
+                </pic:pic>
+              </a:graphicData>
+            </a:graphic>
+          </wp:inline>
+        </w:drawing>
+      </w:r>
+    </w:p>
+    <w:p>
+      <w:r>
+        <w:t xml:space="preserve">En el </w:t>
+      </w:r>
+      <w:proofErr w:type="spellStart"/>
+      <w:r>
+        <w:t>fichero</w:t>
+      </w:r>
+      <w:proofErr w:type="spellEnd"/>
+      <w:r>
+        <w:t xml:space="preserve"> de </w:t>
+      </w:r>
+      <w:proofErr w:type="spellStart"/>
+      <w:r>
+        <w:t>estilos</w:t>
+      </w:r>
+      <w:proofErr w:type="spellEnd"/>
+      <w:r>
+        <w:t xml:space="preserve"> </w:t>
+      </w:r>
+      <w:proofErr w:type="spellStart"/>
+      <w:r>
+        <w:t>globales</w:t>
+      </w:r>
+      <w:proofErr w:type="spellEnd"/>
+      <w:r>
+        <w:t xml:space="preserve"> </w:t>
+      </w:r>
+      <w:proofErr w:type="spellStart"/>
+      <w:r>
+        <w:t>importamos</w:t>
+      </w:r>
+      <w:proofErr w:type="spellEnd"/>
+      <w:r>
+        <w:t>:</w:t>
+      </w:r>
+    </w:p>
+    <w:p>
+      <w:r>
+        <w:rPr>
+          <w:noProof/>
+        </w:rPr>
+        <w:drawing>
+          <wp:inline distT="0" distB="0" distL="0" distR="0" wp14:anchorId="0B097D48" wp14:editId="0617E763">
+            <wp:extent cx="2486025" cy="628650"/>
+            <wp:effectExtent l="0" t="0" r="9525" b="0"/>
+            <wp:docPr id="1494120096" name="Imagen 1"/>
+            <wp:cNvGraphicFramePr>
+              <a:graphicFrameLocks xmlns:a="http://schemas.openxmlformats.org/drawingml/2006/main" noChangeAspect="1"/>
+            </wp:cNvGraphicFramePr>
+            <a:graphic xmlns:a="http://schemas.openxmlformats.org/drawingml/2006/main">
+              <a:graphicData uri="http://schemas.openxmlformats.org/drawingml/2006/picture">
+                <pic:pic xmlns:pic="http://schemas.openxmlformats.org/drawingml/2006/picture">
+                  <pic:nvPicPr>
+                    <pic:cNvPr id="1494120096" name=""/>
+                    <pic:cNvPicPr/>
+                  </pic:nvPicPr>
+                  <pic:blipFill>
+                    <a:blip r:embed="rId138"/>
+                    <a:stretch>
+                      <a:fillRect/>
+                    </a:stretch>
+                  </pic:blipFill>
+                  <pic:spPr>
+                    <a:xfrm>
+                      <a:off x="0" y="0"/>
+                      <a:ext cx="2486025" cy="628650"/>
+                    </a:xfrm>
+                    <a:prstGeom prst="rect">
+                      <a:avLst/>
+                    </a:prstGeom>
+                  </pic:spPr>
+                </pic:pic>
+              </a:graphicData>
+            </a:graphic>
+          </wp:inline>
+        </w:drawing>
+      </w:r>
+    </w:p>
+    <w:p>
+      <w:r>
+        <w:t>PARAMOS EL SERVIDOR Y VOLVEMOS A ARRANCARLO:</w:t>
+      </w:r>
+    </w:p>
+    <w:p>
+      <w:r>
+        <w:rPr>
+          <w:noProof/>
+        </w:rPr>
+        <w:drawing>
+          <wp:inline distT="0" distB="0" distL="0" distR="0" wp14:anchorId="720088F9" wp14:editId="592B7564">
+            <wp:extent cx="5400040" cy="199390"/>
+            <wp:effectExtent l="0" t="0" r="0" b="0"/>
+            <wp:docPr id="65728917" name="Imagen 1"/>
+            <wp:cNvGraphicFramePr>
+              <a:graphicFrameLocks xmlns:a="http://schemas.openxmlformats.org/drawingml/2006/main" noChangeAspect="1"/>
+            </wp:cNvGraphicFramePr>
+            <a:graphic xmlns:a="http://schemas.openxmlformats.org/drawingml/2006/main">
+              <a:graphicData uri="http://schemas.openxmlformats.org/drawingml/2006/picture">
+                <pic:pic xmlns:pic="http://schemas.openxmlformats.org/drawingml/2006/picture">
+                  <pic:nvPicPr>
+                    <pic:cNvPr id="65728917" name=""/>
+                    <pic:cNvPicPr/>
+                  </pic:nvPicPr>
+                  <pic:blipFill>
+                    <a:blip r:embed="rId139"/>
+                    <a:stretch>
+                      <a:fillRect/>
+                    </a:stretch>
+                  </pic:blipFill>
+                  <pic:spPr>
+                    <a:xfrm>
+                      <a:off x="0" y="0"/>
+                      <a:ext cx="5400040" cy="199390"/>
+                    </a:xfrm>
+                    <a:prstGeom prst="rect">
+                      <a:avLst/>
+                    </a:prstGeom>
+                  </pic:spPr>
+                </pic:pic>
+              </a:graphicData>
+            </a:graphic>
+          </wp:inline>
+        </w:drawing>
+      </w:r>
+    </w:p>
+    <w:p>
+      <w:proofErr w:type="spellStart"/>
+      <w:r>
+        <w:t>Haciendo</w:t>
+      </w:r>
+      <w:proofErr w:type="spellEnd"/>
+      <w:r>
+        <w:t xml:space="preserve"> </w:t>
+      </w:r>
+      <w:proofErr w:type="spellStart"/>
+      <w:r>
+        <w:t>esto</w:t>
+      </w:r>
+      <w:proofErr w:type="spellEnd"/>
+      <w:r>
+        <w:t xml:space="preserve">, las etiquetes de estilo </w:t>
+      </w:r>
+      <w:proofErr w:type="spellStart"/>
+      <w:r>
+        <w:t>html</w:t>
+      </w:r>
+      <w:proofErr w:type="spellEnd"/>
+      <w:r>
+        <w:t xml:space="preserve"> como el h1, h2, </w:t>
+      </w:r>
+      <w:proofErr w:type="spellStart"/>
+      <w:r>
+        <w:t>ya</w:t>
+      </w:r>
+      <w:proofErr w:type="spellEnd"/>
+      <w:r>
+        <w:t xml:space="preserve"> no </w:t>
+      </w:r>
+      <w:proofErr w:type="spellStart"/>
+      <w:r>
+        <w:t>funcionan</w:t>
+      </w:r>
+      <w:proofErr w:type="spellEnd"/>
+      <w:r>
+        <w:t xml:space="preserve">, </w:t>
+      </w:r>
+      <w:proofErr w:type="spellStart"/>
+      <w:r>
+        <w:t>tenemos</w:t>
+      </w:r>
+      <w:proofErr w:type="spellEnd"/>
+      <w:r>
+        <w:t xml:space="preserve"> que utilitzar etiquetes </w:t>
+      </w:r>
+      <w:proofErr w:type="spellStart"/>
+      <w:r>
+        <w:t>tailwind</w:t>
+      </w:r>
+      <w:proofErr w:type="spellEnd"/>
+      <w:r>
+        <w:t>.</w:t>
+      </w:r>
+    </w:p>
+    <w:p>
+      <w:proofErr w:type="spellStart"/>
+      <w:r>
+        <w:t>Vamos</w:t>
+      </w:r>
+      <w:proofErr w:type="spellEnd"/>
+      <w:r>
+        <w:t xml:space="preserve"> a la web de </w:t>
+      </w:r>
+      <w:proofErr w:type="spellStart"/>
+      <w:r>
+        <w:t>DaisyUI</w:t>
+      </w:r>
+      <w:proofErr w:type="spellEnd"/>
+      <w:r>
+        <w:t xml:space="preserve"> </w:t>
+      </w:r>
+      <w:hyperlink r:id="rId140" w:history="1">
+        <w:r>
+          <w:rPr>
+            <w:rStyle w:val="Hipervnculo"/>
+          </w:rPr>
+          <w:t>https://daisyui.com/</w:t>
+        </w:r>
+      </w:hyperlink>
+    </w:p>
+    <w:p>
+      <w:proofErr w:type="spellStart"/>
+      <w:r>
+        <w:t>How</w:t>
+      </w:r>
+      <w:proofErr w:type="spellEnd"/>
+      <w:r>
+        <w:t xml:space="preserve"> to </w:t>
+      </w:r>
+      <w:proofErr w:type="spellStart"/>
+      <w:r>
+        <w:t>use</w:t>
+      </w:r>
+      <w:proofErr w:type="spellEnd"/>
+      <w:r>
+        <w:t xml:space="preserve"> / </w:t>
+      </w:r>
+      <w:proofErr w:type="spellStart"/>
+      <w:r>
+        <w:t>Install</w:t>
+      </w:r>
+      <w:proofErr w:type="spellEnd"/>
     </w:p>
     <w:p/>
+    <w:p>
+      <w:r>
+        <w:br w:type="page"/>
+      </w:r>
+    </w:p>
+    <w:p>
+      <w:proofErr w:type="spellStart"/>
+      <w:r>
+        <w:lastRenderedPageBreak/>
+        <w:t>Instalar</w:t>
+      </w:r>
+      <w:proofErr w:type="spellEnd"/>
+      <w:r>
+        <w:t xml:space="preserve"> la </w:t>
+      </w:r>
+      <w:proofErr w:type="spellStart"/>
+      <w:r>
+        <w:t>depndencia</w:t>
+      </w:r>
+      <w:proofErr w:type="spellEnd"/>
+      <w:r>
+        <w:t>:</w:t>
+      </w:r>
+    </w:p>
+    <w:p>
+      <w:r>
+        <w:rPr>
+          <w:noProof/>
+        </w:rPr>
+        <w:drawing>
+          <wp:inline distT="0" distB="0" distL="0" distR="0" wp14:anchorId="6F8D1E0F" wp14:editId="54B41C69">
+            <wp:extent cx="5400040" cy="206375"/>
+            <wp:effectExtent l="0" t="0" r="0" b="3175"/>
+            <wp:docPr id="1646755566" name="Imagen 1"/>
+            <wp:cNvGraphicFramePr>
+              <a:graphicFrameLocks xmlns:a="http://schemas.openxmlformats.org/drawingml/2006/main" noChangeAspect="1"/>
+            </wp:cNvGraphicFramePr>
+            <a:graphic xmlns:a="http://schemas.openxmlformats.org/drawingml/2006/main">
+              <a:graphicData uri="http://schemas.openxmlformats.org/drawingml/2006/picture">
+                <pic:pic xmlns:pic="http://schemas.openxmlformats.org/drawingml/2006/picture">
+                  <pic:nvPicPr>
+                    <pic:cNvPr id="1646755566" name=""/>
+                    <pic:cNvPicPr/>
+                  </pic:nvPicPr>
+                  <pic:blipFill>
+                    <a:blip r:embed="rId141"/>
+                    <a:stretch>
+                      <a:fillRect/>
+                    </a:stretch>
+                  </pic:blipFill>
+                  <pic:spPr>
+                    <a:xfrm>
+                      <a:off x="0" y="0"/>
+                      <a:ext cx="5400040" cy="206375"/>
+                    </a:xfrm>
+                    <a:prstGeom prst="rect">
+                      <a:avLst/>
+                    </a:prstGeom>
+                  </pic:spPr>
+                </pic:pic>
+              </a:graphicData>
+            </a:graphic>
+          </wp:inline>
+        </w:drawing>
+      </w:r>
+    </w:p>
+    <w:p>
+      <w:r>
+        <w:rPr>
+          <w:noProof/>
+        </w:rPr>
+        <w:drawing>
+          <wp:inline distT="0" distB="0" distL="0" distR="0" wp14:anchorId="2DB880BF" wp14:editId="17F12909">
+            <wp:extent cx="5400040" cy="174625"/>
+            <wp:effectExtent l="0" t="0" r="0" b="0"/>
+            <wp:docPr id="761568576" name="Imagen 1"/>
+            <wp:cNvGraphicFramePr>
+              <a:graphicFrameLocks xmlns:a="http://schemas.openxmlformats.org/drawingml/2006/main" noChangeAspect="1"/>
+            </wp:cNvGraphicFramePr>
+            <a:graphic xmlns:a="http://schemas.openxmlformats.org/drawingml/2006/main">
+              <a:graphicData uri="http://schemas.openxmlformats.org/drawingml/2006/picture">
+                <pic:pic xmlns:pic="http://schemas.openxmlformats.org/drawingml/2006/picture">
+                  <pic:nvPicPr>
+                    <pic:cNvPr id="761568576" name=""/>
+                    <pic:cNvPicPr/>
+                  </pic:nvPicPr>
+                  <pic:blipFill>
+                    <a:blip r:embed="rId142"/>
+                    <a:stretch>
+                      <a:fillRect/>
+                    </a:stretch>
+                  </pic:blipFill>
+                  <pic:spPr>
+                    <a:xfrm>
+                      <a:off x="0" y="0"/>
+                      <a:ext cx="5400040" cy="174625"/>
+                    </a:xfrm>
+                    <a:prstGeom prst="rect">
+                      <a:avLst/>
+                    </a:prstGeom>
+                  </pic:spPr>
+                </pic:pic>
+              </a:graphicData>
+            </a:graphic>
+          </wp:inline>
+        </w:drawing>
+      </w:r>
+    </w:p>
+    <w:p>
+      <w:proofErr w:type="spellStart"/>
+      <w:r>
+        <w:t>Añadir</w:t>
+      </w:r>
+      <w:proofErr w:type="spellEnd"/>
+      <w:r>
+        <w:t xml:space="preserve"> el </w:t>
+      </w:r>
+      <w:proofErr w:type="spellStart"/>
+      <w:r>
+        <w:t>pluguin</w:t>
+      </w:r>
+      <w:proofErr w:type="spellEnd"/>
+      <w:r>
+        <w:t xml:space="preserve"> </w:t>
+      </w:r>
+      <w:proofErr w:type="spellStart"/>
+      <w:r>
+        <w:t>dentro</w:t>
+      </w:r>
+      <w:proofErr w:type="spellEnd"/>
+      <w:r>
+        <w:t xml:space="preserve"> del CSS:</w:t>
+      </w:r>
+    </w:p>
+    <w:p>
+      <w:r>
+        <w:rPr>
+          <w:noProof/>
+        </w:rPr>
+        <w:drawing>
+          <wp:inline distT="0" distB="0" distL="0" distR="0" wp14:anchorId="7479CB9E" wp14:editId="7F856C4C">
+            <wp:extent cx="2466975" cy="628650"/>
+            <wp:effectExtent l="0" t="0" r="9525" b="0"/>
+            <wp:docPr id="1011826024" name="Imagen 1"/>
+            <wp:cNvGraphicFramePr>
+              <a:graphicFrameLocks xmlns:a="http://schemas.openxmlformats.org/drawingml/2006/main" noChangeAspect="1"/>
+            </wp:cNvGraphicFramePr>
+            <a:graphic xmlns:a="http://schemas.openxmlformats.org/drawingml/2006/main">
+              <a:graphicData uri="http://schemas.openxmlformats.org/drawingml/2006/picture">
+                <pic:pic xmlns:pic="http://schemas.openxmlformats.org/drawingml/2006/picture">
+                  <pic:nvPicPr>
+                    <pic:cNvPr id="1011826024" name=""/>
+                    <pic:cNvPicPr/>
+                  </pic:nvPicPr>
+                  <pic:blipFill>
+                    <a:blip r:embed="rId143"/>
+                    <a:stretch>
+                      <a:fillRect/>
+                    </a:stretch>
+                  </pic:blipFill>
+                  <pic:spPr>
+                    <a:xfrm>
+                      <a:off x="0" y="0"/>
+                      <a:ext cx="2466975" cy="628650"/>
+                    </a:xfrm>
+                    <a:prstGeom prst="rect">
+                      <a:avLst/>
+                    </a:prstGeom>
+                  </pic:spPr>
+                </pic:pic>
+              </a:graphicData>
+            </a:graphic>
+          </wp:inline>
+        </w:drawing>
+      </w:r>
+    </w:p>
+    <w:p>
+      <w:r>
+        <w:t xml:space="preserve">*Si funciona </w:t>
+      </w:r>
+      <w:proofErr w:type="spellStart"/>
+      <w:r>
+        <w:t>ignoramos</w:t>
+      </w:r>
+      <w:proofErr w:type="spellEnd"/>
+      <w:r>
+        <w:t xml:space="preserve"> la advertència</w:t>
+      </w:r>
+    </w:p>
+    <w:p/>
+    <w:p>
+      <w:proofErr w:type="spellStart"/>
+      <w:r>
+        <w:t>Instalación</w:t>
+      </w:r>
+      <w:proofErr w:type="spellEnd"/>
+      <w:r>
+        <w:t xml:space="preserve"> de un </w:t>
+      </w:r>
+      <w:proofErr w:type="spellStart"/>
+      <w:r>
+        <w:t>botón</w:t>
+      </w:r>
+      <w:proofErr w:type="spellEnd"/>
+      <w:r>
+        <w:t>:</w:t>
+      </w:r>
+    </w:p>
+    <w:p>
+      <w:proofErr w:type="spellStart"/>
+      <w:r>
+        <w:t>Copiamos</w:t>
+      </w:r>
+      <w:proofErr w:type="spellEnd"/>
+      <w:r>
+        <w:t xml:space="preserve"> el </w:t>
+      </w:r>
+      <w:proofErr w:type="spellStart"/>
+      <w:r>
+        <w:t>código</w:t>
+      </w:r>
+      <w:proofErr w:type="spellEnd"/>
+      <w:r>
+        <w:t xml:space="preserve"> HTML de la web de </w:t>
+      </w:r>
+      <w:proofErr w:type="spellStart"/>
+      <w:r>
+        <w:t>Daisy</w:t>
+      </w:r>
+      <w:proofErr w:type="spellEnd"/>
+      <w:r>
+        <w:t>:</w:t>
+      </w:r>
+    </w:p>
+    <w:p>
+      <w:r>
+        <w:rPr>
+          <w:noProof/>
+        </w:rPr>
+        <w:drawing>
+          <wp:inline distT="0" distB="0" distL="0" distR="0" wp14:anchorId="72AB34F9" wp14:editId="2D1C1F75">
+            <wp:extent cx="3914775" cy="1390650"/>
+            <wp:effectExtent l="0" t="0" r="9525" b="0"/>
+            <wp:docPr id="188333203" name="Imagen 1"/>
+            <wp:cNvGraphicFramePr>
+              <a:graphicFrameLocks xmlns:a="http://schemas.openxmlformats.org/drawingml/2006/main" noChangeAspect="1"/>
+            </wp:cNvGraphicFramePr>
+            <a:graphic xmlns:a="http://schemas.openxmlformats.org/drawingml/2006/main">
+              <a:graphicData uri="http://schemas.openxmlformats.org/drawingml/2006/picture">
+                <pic:pic xmlns:pic="http://schemas.openxmlformats.org/drawingml/2006/picture">
+                  <pic:nvPicPr>
+                    <pic:cNvPr id="188333203" name=""/>
+                    <pic:cNvPicPr/>
+                  </pic:nvPicPr>
+                  <pic:blipFill>
+                    <a:blip r:embed="rId144"/>
+                    <a:stretch>
+                      <a:fillRect/>
+                    </a:stretch>
+                  </pic:blipFill>
+                  <pic:spPr>
+                    <a:xfrm>
+                      <a:off x="0" y="0"/>
+                      <a:ext cx="3914775" cy="1390650"/>
+                    </a:xfrm>
+                    <a:prstGeom prst="rect">
+                      <a:avLst/>
+                    </a:prstGeom>
+                  </pic:spPr>
+                </pic:pic>
+              </a:graphicData>
+            </a:graphic>
+          </wp:inline>
+        </w:drawing>
+      </w:r>
+    </w:p>
+    <w:p>
+      <w:proofErr w:type="spellStart"/>
+      <w:r>
+        <w:t>Pegamos</w:t>
+      </w:r>
+      <w:proofErr w:type="spellEnd"/>
+      <w:r>
+        <w:t xml:space="preserve"> el </w:t>
+      </w:r>
+      <w:proofErr w:type="spellStart"/>
+      <w:r>
+        <w:t>código</w:t>
+      </w:r>
+      <w:proofErr w:type="spellEnd"/>
+      <w:r>
+        <w:t xml:space="preserve"> en el HTML</w:t>
+      </w:r>
+    </w:p>
+    <w:p>
+      <w:r>
+        <w:rPr>
+          <w:noProof/>
+        </w:rPr>
+        <w:drawing>
+          <wp:inline distT="0" distB="0" distL="0" distR="0" wp14:anchorId="7DDE4119" wp14:editId="5274656D">
+            <wp:extent cx="4943475" cy="2066925"/>
+            <wp:effectExtent l="0" t="0" r="9525" b="9525"/>
+            <wp:docPr id="522228759" name="Imagen 1"/>
+            <wp:cNvGraphicFramePr>
+              <a:graphicFrameLocks xmlns:a="http://schemas.openxmlformats.org/drawingml/2006/main" noChangeAspect="1"/>
+            </wp:cNvGraphicFramePr>
+            <a:graphic xmlns:a="http://schemas.openxmlformats.org/drawingml/2006/main">
+              <a:graphicData uri="http://schemas.openxmlformats.org/drawingml/2006/picture">
+                <pic:pic xmlns:pic="http://schemas.openxmlformats.org/drawingml/2006/picture">
+                  <pic:nvPicPr>
+                    <pic:cNvPr id="522228759" name=""/>
+                    <pic:cNvPicPr/>
+                  </pic:nvPicPr>
+                  <pic:blipFill>
+                    <a:blip r:embed="rId145"/>
+                    <a:stretch>
+                      <a:fillRect/>
+                    </a:stretch>
+                  </pic:blipFill>
+                  <pic:spPr>
+                    <a:xfrm>
+                      <a:off x="0" y="0"/>
+                      <a:ext cx="4943475" cy="2066925"/>
+                    </a:xfrm>
+                    <a:prstGeom prst="rect">
+                      <a:avLst/>
+                    </a:prstGeom>
+                  </pic:spPr>
+                </pic:pic>
+              </a:graphicData>
+            </a:graphic>
+          </wp:inline>
+        </w:drawing>
+      </w:r>
+    </w:p>
+    <w:p>
+      <w:r>
+        <w:rPr>
+          <w:noProof/>
+        </w:rPr>
+        <w:drawing>
+          <wp:inline distT="0" distB="0" distL="0" distR="0" wp14:anchorId="25A02323" wp14:editId="0B70AE70">
+            <wp:extent cx="1590675" cy="1447800"/>
+            <wp:effectExtent l="0" t="0" r="9525" b="0"/>
+            <wp:docPr id="1006350913" name="Imagen 1"/>
+            <wp:cNvGraphicFramePr>
+              <a:graphicFrameLocks xmlns:a="http://schemas.openxmlformats.org/drawingml/2006/main" noChangeAspect="1"/>
+            </wp:cNvGraphicFramePr>
+            <a:graphic xmlns:a="http://schemas.openxmlformats.org/drawingml/2006/main">
+              <a:graphicData uri="http://schemas.openxmlformats.org/drawingml/2006/picture">
+                <pic:pic xmlns:pic="http://schemas.openxmlformats.org/drawingml/2006/picture">
+                  <pic:nvPicPr>
+                    <pic:cNvPr id="1006350913" name=""/>
+                    <pic:cNvPicPr/>
+                  </pic:nvPicPr>
+                  <pic:blipFill>
+                    <a:blip r:embed="rId146"/>
+                    <a:stretch>
+                      <a:fillRect/>
+                    </a:stretch>
+                  </pic:blipFill>
+                  <pic:spPr>
+                    <a:xfrm>
+                      <a:off x="0" y="0"/>
+                      <a:ext cx="1590675" cy="1447800"/>
+                    </a:xfrm>
+                    <a:prstGeom prst="rect">
+                      <a:avLst/>
+                    </a:prstGeom>
+                  </pic:spPr>
+                </pic:pic>
+              </a:graphicData>
+            </a:graphic>
+          </wp:inline>
+        </w:drawing>
+      </w:r>
+    </w:p>
+    <w:p>
+      <w:pPr>
+        <w:shd w:val="clear" w:color="auto" w:fill="DAE9F7" w:themeFill="text2" w:themeFillTint="1A"/>
+      </w:pPr>
+      <w:proofErr w:type="spellStart"/>
+      <w:r>
+        <w:lastRenderedPageBreak/>
+        <w:t>Using</w:t>
+      </w:r>
+      <w:proofErr w:type="spellEnd"/>
+      <w:r>
+        <w:t xml:space="preserve"> </w:t>
+      </w:r>
+      <w:proofErr w:type="spellStart"/>
+      <w:r>
+        <w:t>the</w:t>
+      </w:r>
+      <w:proofErr w:type="spellEnd"/>
+      <w:r>
+        <w:t xml:space="preserve"> </w:t>
+      </w:r>
+      <w:proofErr w:type="spellStart"/>
+      <w:r>
+        <w:t>new</w:t>
+      </w:r>
+      <w:proofErr w:type="spellEnd"/>
+      <w:r>
+        <w:t xml:space="preserve"> </w:t>
+      </w:r>
+      <w:proofErr w:type="spellStart"/>
+      <w:r>
+        <w:t>styling</w:t>
+      </w:r>
+      <w:proofErr w:type="spellEnd"/>
+      <w:r>
+        <w:t xml:space="preserve"> </w:t>
+      </w:r>
+      <w:proofErr w:type="spellStart"/>
+      <w:r>
+        <w:t>tools</w:t>
+      </w:r>
+      <w:proofErr w:type="spellEnd"/>
+      <w:r>
+        <w:t xml:space="preserve"> in </w:t>
+      </w:r>
+      <w:proofErr w:type="spellStart"/>
+      <w:r>
+        <w:t>our</w:t>
+      </w:r>
+      <w:proofErr w:type="spellEnd"/>
+      <w:r>
+        <w:t xml:space="preserve"> </w:t>
+      </w:r>
+      <w:proofErr w:type="spellStart"/>
+      <w:r>
+        <w:t>app</w:t>
+      </w:r>
+      <w:proofErr w:type="spellEnd"/>
+    </w:p>
+    <w:p>
+      <w:proofErr w:type="spellStart"/>
+      <w:r>
+        <w:t>Video</w:t>
+      </w:r>
+      <w:proofErr w:type="spellEnd"/>
+      <w:r>
+        <w:t xml:space="preserve"> 27: 1:07</w:t>
+      </w:r>
+    </w:p>
+    <w:p>
+      <w:r>
+        <w:t>Para quitar la alerta:</w:t>
+      </w:r>
+    </w:p>
+    <w:p>
+      <w:r>
+        <w:rPr>
+          <w:noProof/>
+        </w:rPr>
+        <w:drawing>
+          <wp:inline distT="0" distB="0" distL="0" distR="0" wp14:anchorId="1F797A24" wp14:editId="124F7D84">
+            <wp:extent cx="3448050" cy="704850"/>
+            <wp:effectExtent l="0" t="0" r="0" b="0"/>
+            <wp:docPr id="772833043" name="Imagen 1"/>
+            <wp:cNvGraphicFramePr>
+              <a:graphicFrameLocks xmlns:a="http://schemas.openxmlformats.org/drawingml/2006/main" noChangeAspect="1"/>
+            </wp:cNvGraphicFramePr>
+            <a:graphic xmlns:a="http://schemas.openxmlformats.org/drawingml/2006/main">
+              <a:graphicData uri="http://schemas.openxmlformats.org/drawingml/2006/picture">
+                <pic:pic xmlns:pic="http://schemas.openxmlformats.org/drawingml/2006/picture">
+                  <pic:nvPicPr>
+                    <pic:cNvPr id="772833043" name=""/>
+                    <pic:cNvPicPr/>
+                  </pic:nvPicPr>
+                  <pic:blipFill>
+                    <a:blip r:embed="rId147"/>
+                    <a:stretch>
+                      <a:fillRect/>
+                    </a:stretch>
+                  </pic:blipFill>
+                  <pic:spPr>
+                    <a:xfrm>
+                      <a:off x="0" y="0"/>
+                      <a:ext cx="3448050" cy="704850"/>
+                    </a:xfrm>
+                    <a:prstGeom prst="rect">
+                      <a:avLst/>
+                    </a:prstGeom>
+                  </pic:spPr>
+                </pic:pic>
+              </a:graphicData>
+            </a:graphic>
+          </wp:inline>
+        </w:drawing>
+      </w:r>
+    </w:p>
+    <w:p>
+      <w:proofErr w:type="spellStart"/>
+      <w:r>
+        <w:t>Vamos</w:t>
+      </w:r>
+      <w:proofErr w:type="spellEnd"/>
+      <w:r>
+        <w:t xml:space="preserve"> a </w:t>
+      </w:r>
+      <w:proofErr w:type="spellStart"/>
+      <w:r>
+        <w:t>Herramientas</w:t>
+      </w:r>
+      <w:proofErr w:type="spellEnd"/>
+      <w:r>
+        <w:t xml:space="preserve"> / Settings, </w:t>
+      </w:r>
+      <w:proofErr w:type="spellStart"/>
+      <w:r>
+        <w:t>buscamos</w:t>
+      </w:r>
+      <w:proofErr w:type="spellEnd"/>
+      <w:r>
+        <w:t xml:space="preserve"> </w:t>
+      </w:r>
+      <w:proofErr w:type="spellStart"/>
+      <w:r>
+        <w:t>unknownAtRules</w:t>
+      </w:r>
+      <w:proofErr w:type="spellEnd"/>
+      <w:r>
+        <w:t xml:space="preserve"> y </w:t>
+      </w:r>
+      <w:proofErr w:type="spellStart"/>
+      <w:r>
+        <w:t>escogemos</w:t>
+      </w:r>
+      <w:proofErr w:type="spellEnd"/>
+      <w:r>
+        <w:t xml:space="preserve"> </w:t>
+      </w:r>
+      <w:proofErr w:type="spellStart"/>
+      <w:r>
+        <w:t>Ignore</w:t>
+      </w:r>
+      <w:proofErr w:type="spellEnd"/>
+      <w:r>
+        <w:t>:</w:t>
+      </w:r>
+    </w:p>
+    <w:p>
+      <w:r>
+        <w:rPr>
+          <w:noProof/>
+        </w:rPr>
+        <w:drawing>
+          <wp:inline distT="0" distB="0" distL="0" distR="0" wp14:anchorId="5CCF94C2" wp14:editId="228AB351">
+            <wp:extent cx="5257800" cy="1781175"/>
+            <wp:effectExtent l="0" t="0" r="0" b="9525"/>
+            <wp:docPr id="225953168" name="Imagen 1"/>
+            <wp:cNvGraphicFramePr>
+              <a:graphicFrameLocks xmlns:a="http://schemas.openxmlformats.org/drawingml/2006/main" noChangeAspect="1"/>
+            </wp:cNvGraphicFramePr>
+            <a:graphic xmlns:a="http://schemas.openxmlformats.org/drawingml/2006/main">
+              <a:graphicData uri="http://schemas.openxmlformats.org/drawingml/2006/picture">
+                <pic:pic xmlns:pic="http://schemas.openxmlformats.org/drawingml/2006/picture">
+                  <pic:nvPicPr>
+                    <pic:cNvPr id="225953168" name=""/>
+                    <pic:cNvPicPr/>
+                  </pic:nvPicPr>
+                  <pic:blipFill>
+                    <a:blip r:embed="rId148"/>
+                    <a:stretch>
+                      <a:fillRect/>
+                    </a:stretch>
+                  </pic:blipFill>
+                  <pic:spPr>
+                    <a:xfrm>
+                      <a:off x="0" y="0"/>
+                      <a:ext cx="5257800" cy="1781175"/>
+                    </a:xfrm>
+                    <a:prstGeom prst="rect">
+                      <a:avLst/>
+                    </a:prstGeom>
+                  </pic:spPr>
+                </pic:pic>
+              </a:graphicData>
+            </a:graphic>
+          </wp:inline>
+        </w:drawing>
+      </w:r>
+    </w:p>
+    <w:p>
+      <w:r>
+        <w:t xml:space="preserve">Al </w:t>
+      </w:r>
+      <w:proofErr w:type="spellStart"/>
+      <w:r>
+        <w:t>empezar</w:t>
+      </w:r>
+      <w:proofErr w:type="spellEnd"/>
+      <w:r>
+        <w:t xml:space="preserve"> </w:t>
+      </w:r>
+      <w:proofErr w:type="spellStart"/>
+      <w:r>
+        <w:t>escribir</w:t>
+      </w:r>
+      <w:proofErr w:type="spellEnd"/>
+      <w:r>
+        <w:t xml:space="preserve"> en el HTML la classe font- no </w:t>
+      </w:r>
+      <w:proofErr w:type="spellStart"/>
+      <w:r>
+        <w:t>obtenemos</w:t>
+      </w:r>
+      <w:proofErr w:type="spellEnd"/>
+      <w:r>
+        <w:t xml:space="preserve"> ninguna </w:t>
+      </w:r>
+      <w:proofErr w:type="spellStart"/>
+      <w:r>
+        <w:t>ayuda</w:t>
+      </w:r>
+      <w:proofErr w:type="spellEnd"/>
+      <w:r>
+        <w:t xml:space="preserve">, </w:t>
+      </w:r>
+      <w:proofErr w:type="spellStart"/>
+      <w:r>
+        <w:t>así</w:t>
+      </w:r>
+      <w:proofErr w:type="spellEnd"/>
+      <w:r>
+        <w:t xml:space="preserve"> que </w:t>
+      </w:r>
+      <w:proofErr w:type="spellStart"/>
+      <w:r>
+        <w:t>vamos</w:t>
+      </w:r>
+      <w:proofErr w:type="spellEnd"/>
+      <w:r>
+        <w:t xml:space="preserve"> a </w:t>
+      </w:r>
+      <w:proofErr w:type="spellStart"/>
+      <w:r>
+        <w:t>intalar</w:t>
+      </w:r>
+      <w:proofErr w:type="spellEnd"/>
+      <w:r>
+        <w:t xml:space="preserve"> una </w:t>
+      </w:r>
+      <w:proofErr w:type="spellStart"/>
+      <w:r>
+        <w:t>extensión</w:t>
+      </w:r>
+      <w:proofErr w:type="spellEnd"/>
+      <w:r>
+        <w:t xml:space="preserve"> para que nos </w:t>
+      </w:r>
+      <w:proofErr w:type="spellStart"/>
+      <w:r>
+        <w:t>ayude</w:t>
+      </w:r>
+      <w:proofErr w:type="spellEnd"/>
+      <w:r>
+        <w:t>:</w:t>
+      </w:r>
+    </w:p>
+    <w:p>
+      <w:r>
+        <w:rPr>
+          <w:noProof/>
+        </w:rPr>
+        <w:drawing>
+          <wp:inline distT="0" distB="0" distL="0" distR="0" wp14:anchorId="482D2F72" wp14:editId="0881F3CC">
+            <wp:extent cx="4429125" cy="276225"/>
+            <wp:effectExtent l="0" t="0" r="9525" b="9525"/>
+            <wp:docPr id="184982558" name="Imagen 1"/>
+            <wp:cNvGraphicFramePr>
+              <a:graphicFrameLocks xmlns:a="http://schemas.openxmlformats.org/drawingml/2006/main" noChangeAspect="1"/>
+            </wp:cNvGraphicFramePr>
+            <a:graphic xmlns:a="http://schemas.openxmlformats.org/drawingml/2006/main">
+              <a:graphicData uri="http://schemas.openxmlformats.org/drawingml/2006/picture">
+                <pic:pic xmlns:pic="http://schemas.openxmlformats.org/drawingml/2006/picture">
+                  <pic:nvPicPr>
+                    <pic:cNvPr id="184982558" name=""/>
+                    <pic:cNvPicPr/>
+                  </pic:nvPicPr>
+                  <pic:blipFill>
+                    <a:blip r:embed="rId149"/>
+                    <a:stretch>
+                      <a:fillRect/>
+                    </a:stretch>
+                  </pic:blipFill>
+                  <pic:spPr>
+                    <a:xfrm>
+                      <a:off x="0" y="0"/>
+                      <a:ext cx="4429125" cy="276225"/>
+                    </a:xfrm>
+                    <a:prstGeom prst="rect">
+                      <a:avLst/>
+                    </a:prstGeom>
+                  </pic:spPr>
+                </pic:pic>
+              </a:graphicData>
+            </a:graphic>
+          </wp:inline>
+        </w:drawing>
+      </w:r>
+    </w:p>
+    <w:p>
+      <w:r>
+        <w:rPr>
+          <w:noProof/>
+        </w:rPr>
+        <w:drawing>
+          <wp:inline distT="0" distB="0" distL="0" distR="0" wp14:anchorId="37ACCF76" wp14:editId="7B9FB03D">
+            <wp:extent cx="3171825" cy="733425"/>
+            <wp:effectExtent l="0" t="0" r="9525" b="9525"/>
+            <wp:docPr id="1438482052" name="Imagen 1"/>
+            <wp:cNvGraphicFramePr>
+              <a:graphicFrameLocks xmlns:a="http://schemas.openxmlformats.org/drawingml/2006/main" noChangeAspect="1"/>
+            </wp:cNvGraphicFramePr>
+            <a:graphic xmlns:a="http://schemas.openxmlformats.org/drawingml/2006/main">
+              <a:graphicData uri="http://schemas.openxmlformats.org/drawingml/2006/picture">
+                <pic:pic xmlns:pic="http://schemas.openxmlformats.org/drawingml/2006/picture">
+                  <pic:nvPicPr>
+                    <pic:cNvPr id="1438482052" name=""/>
+                    <pic:cNvPicPr/>
+                  </pic:nvPicPr>
+                  <pic:blipFill>
+                    <a:blip r:embed="rId150"/>
+                    <a:stretch>
+                      <a:fillRect/>
+                    </a:stretch>
+                  </pic:blipFill>
+                  <pic:spPr>
+                    <a:xfrm>
+                      <a:off x="0" y="0"/>
+                      <a:ext cx="3171825" cy="733425"/>
+                    </a:xfrm>
+                    <a:prstGeom prst="rect">
+                      <a:avLst/>
+                    </a:prstGeom>
+                  </pic:spPr>
+                </pic:pic>
+              </a:graphicData>
+            </a:graphic>
+          </wp:inline>
+        </w:drawing>
+      </w:r>
+    </w:p>
+    <w:p>
+      <w:proofErr w:type="spellStart"/>
+      <w:r>
+        <w:t>Modificamos</w:t>
+      </w:r>
+      <w:proofErr w:type="spellEnd"/>
+      <w:r>
+        <w:t xml:space="preserve"> el </w:t>
+      </w:r>
+      <w:proofErr w:type="spellStart"/>
+      <w:r>
+        <w:t>archivo</w:t>
+      </w:r>
+      <w:proofErr w:type="spellEnd"/>
+      <w:r>
+        <w:t xml:space="preserve"> HTML</w:t>
+      </w:r>
+    </w:p>
+    <w:p>
+      <w:r>
+        <w:rPr>
+          <w:noProof/>
+        </w:rPr>
+        <w:drawing>
+          <wp:inline distT="0" distB="0" distL="0" distR="0" wp14:anchorId="12B1DAB4" wp14:editId="1A829D6F">
+            <wp:extent cx="5400040" cy="2094865"/>
+            <wp:effectExtent l="0" t="0" r="0" b="635"/>
+            <wp:docPr id="101190406" name="Imagen 1"/>
+            <wp:cNvGraphicFramePr>
+              <a:graphicFrameLocks xmlns:a="http://schemas.openxmlformats.org/drawingml/2006/main" noChangeAspect="1"/>
+            </wp:cNvGraphicFramePr>
+            <a:graphic xmlns:a="http://schemas.openxmlformats.org/drawingml/2006/main">
+              <a:graphicData uri="http://schemas.openxmlformats.org/drawingml/2006/picture">
+                <pic:pic xmlns:pic="http://schemas.openxmlformats.org/drawingml/2006/picture">
+                  <pic:nvPicPr>
+                    <pic:cNvPr id="101190406" name=""/>
+                    <pic:cNvPicPr/>
+                  </pic:nvPicPr>
+                  <pic:blipFill>
+                    <a:blip r:embed="rId151"/>
+                    <a:stretch>
+                      <a:fillRect/>
+                    </a:stretch>
+                  </pic:blipFill>
+                  <pic:spPr>
+                    <a:xfrm>
+                      <a:off x="0" y="0"/>
+                      <a:ext cx="5400040" cy="2094865"/>
+                    </a:xfrm>
+                    <a:prstGeom prst="rect">
+                      <a:avLst/>
+                    </a:prstGeom>
+                  </pic:spPr>
+                </pic:pic>
+              </a:graphicData>
+            </a:graphic>
+          </wp:inline>
+        </w:drawing>
+      </w:r>
+    </w:p>
+    <w:p>
+      <w:proofErr w:type="spellStart"/>
+      <w:r>
+        <w:lastRenderedPageBreak/>
+        <w:t>Todo</w:t>
+      </w:r>
+      <w:proofErr w:type="spellEnd"/>
+      <w:r>
+        <w:t xml:space="preserve"> lo que </w:t>
+      </w:r>
+      <w:proofErr w:type="spellStart"/>
+      <w:r>
+        <w:t>dejemos</w:t>
+      </w:r>
+      <w:proofErr w:type="spellEnd"/>
+      <w:r>
+        <w:t xml:space="preserve"> </w:t>
+      </w:r>
+      <w:proofErr w:type="spellStart"/>
+      <w:r>
+        <w:t>dentro</w:t>
+      </w:r>
+      <w:proofErr w:type="spellEnd"/>
+      <w:r>
+        <w:t xml:space="preserve"> de la carpeta </w:t>
+      </w:r>
+      <w:proofErr w:type="spellStart"/>
+      <w:r>
+        <w:t>publi</w:t>
+      </w:r>
+      <w:proofErr w:type="spellEnd"/>
+      <w:r>
+        <w:t xml:space="preserve">, no </w:t>
+      </w:r>
+      <w:proofErr w:type="spellStart"/>
+      <w:r>
+        <w:t>hará</w:t>
+      </w:r>
+      <w:proofErr w:type="spellEnd"/>
+      <w:r>
+        <w:t xml:space="preserve"> falta especificar en la ruta que està en la carpeta públic.</w:t>
+      </w:r>
+    </w:p>
+    <w:p>
+      <w:r>
+        <w:rPr>
+          <w:noProof/>
+        </w:rPr>
+        <w:drawing>
+          <wp:inline distT="0" distB="0" distL="0" distR="0" wp14:anchorId="20E54AA0" wp14:editId="176C9A18">
+            <wp:extent cx="1238250" cy="647700"/>
+            <wp:effectExtent l="0" t="0" r="0" b="0"/>
+            <wp:docPr id="1340036689" name="Imagen 1"/>
+            <wp:cNvGraphicFramePr>
+              <a:graphicFrameLocks xmlns:a="http://schemas.openxmlformats.org/drawingml/2006/main" noChangeAspect="1"/>
+            </wp:cNvGraphicFramePr>
+            <a:graphic xmlns:a="http://schemas.openxmlformats.org/drawingml/2006/main">
+              <a:graphicData uri="http://schemas.openxmlformats.org/drawingml/2006/picture">
+                <pic:pic xmlns:pic="http://schemas.openxmlformats.org/drawingml/2006/picture">
+                  <pic:nvPicPr>
+                    <pic:cNvPr id="1340036689" name=""/>
+                    <pic:cNvPicPr/>
+                  </pic:nvPicPr>
+                  <pic:blipFill>
+                    <a:blip r:embed="rId152"/>
+                    <a:stretch>
+                      <a:fillRect/>
+                    </a:stretch>
+                  </pic:blipFill>
+                  <pic:spPr>
+                    <a:xfrm>
+                      <a:off x="0" y="0"/>
+                      <a:ext cx="1238250" cy="647700"/>
+                    </a:xfrm>
+                    <a:prstGeom prst="rect">
+                      <a:avLst/>
+                    </a:prstGeom>
+                  </pic:spPr>
+                </pic:pic>
+              </a:graphicData>
+            </a:graphic>
+          </wp:inline>
+        </w:drawing>
+      </w:r>
+    </w:p>
+    <w:p>
+      <w:proofErr w:type="spellStart"/>
+      <w:r>
+        <w:t>Reiniciamos</w:t>
+      </w:r>
+      <w:proofErr w:type="spellEnd"/>
+      <w:r>
+        <w:t xml:space="preserve"> Servicio del </w:t>
+      </w:r>
+      <w:proofErr w:type="spellStart"/>
+      <w:r>
+        <w:t>ng</w:t>
+      </w:r>
+      <w:proofErr w:type="spellEnd"/>
+      <w:r>
+        <w:t xml:space="preserve"> </w:t>
+      </w:r>
+      <w:proofErr w:type="spellStart"/>
+      <w:r>
+        <w:t>serve</w:t>
+      </w:r>
+      <w:proofErr w:type="spellEnd"/>
+    </w:p>
+    <w:p>
+      <w:r>
+        <w:rPr>
+          <w:noProof/>
+        </w:rPr>
+        <w:drawing>
+          <wp:inline distT="0" distB="0" distL="0" distR="0" wp14:anchorId="4137873D" wp14:editId="0A4C1750">
+            <wp:extent cx="3981450" cy="2695575"/>
+            <wp:effectExtent l="0" t="0" r="0" b="9525"/>
+            <wp:docPr id="1509464501" name="Imagen 1"/>
+            <wp:cNvGraphicFramePr>
+              <a:graphicFrameLocks xmlns:a="http://schemas.openxmlformats.org/drawingml/2006/main" noChangeAspect="1"/>
+            </wp:cNvGraphicFramePr>
+            <a:graphic xmlns:a="http://schemas.openxmlformats.org/drawingml/2006/main">
+              <a:graphicData uri="http://schemas.openxmlformats.org/drawingml/2006/picture">
+                <pic:pic xmlns:pic="http://schemas.openxmlformats.org/drawingml/2006/picture">
+                  <pic:nvPicPr>
+                    <pic:cNvPr id="1509464501" name=""/>
+                    <pic:cNvPicPr/>
+                  </pic:nvPicPr>
+                  <pic:blipFill>
+                    <a:blip r:embed="rId153"/>
+                    <a:stretch>
+                      <a:fillRect/>
+                    </a:stretch>
+                  </pic:blipFill>
+                  <pic:spPr>
+                    <a:xfrm>
+                      <a:off x="0" y="0"/>
+                      <a:ext cx="3981450" cy="2695575"/>
+                    </a:xfrm>
+                    <a:prstGeom prst="rect">
+                      <a:avLst/>
+                    </a:prstGeom>
+                  </pic:spPr>
+                </pic:pic>
+              </a:graphicData>
+            </a:graphic>
+          </wp:inline>
+        </w:drawing>
+      </w:r>
+    </w:p>
+    <w:p/>
+    <w:p>
+      <w:pPr>
+        <w:shd w:val="clear" w:color="auto" w:fill="DAE9F7" w:themeFill="text2" w:themeFillTint="1A"/>
+      </w:pPr>
+      <w:proofErr w:type="spellStart"/>
+      <w:r>
+        <w:t>Running</w:t>
+      </w:r>
+      <w:proofErr w:type="spellEnd"/>
+      <w:r>
+        <w:t xml:space="preserve"> </w:t>
+      </w:r>
+      <w:proofErr w:type="spellStart"/>
+      <w:r>
+        <w:t>the</w:t>
+      </w:r>
+      <w:proofErr w:type="spellEnd"/>
+      <w:r>
+        <w:t xml:space="preserve"> Angular </w:t>
+      </w:r>
+      <w:proofErr w:type="spellStart"/>
+      <w:r>
+        <w:t>app</w:t>
+      </w:r>
+      <w:proofErr w:type="spellEnd"/>
+      <w:r>
+        <w:t xml:space="preserve"> over </w:t>
+      </w:r>
+      <w:proofErr w:type="spellStart"/>
+      <w:r>
+        <w:t>https</w:t>
+      </w:r>
+      <w:proofErr w:type="spellEnd"/>
+    </w:p>
+    <w:p>
+      <w:r>
+        <w:t>Vídeo 28: 1:15</w:t>
+      </w:r>
+    </w:p>
     <w:p/>
     <w:p/>
     <w:p/>
@@ -10386,6 +12092,7 @@
   <w:style w:type="character" w:default="1" w:styleId="Fuentedeprrafopredeter">
     <w:name w:val="Default Paragraph Font"/>
     <w:uiPriority w:val="1"/>
+    <w:semiHidden/>
     <w:unhideWhenUsed/>
   </w:style>
   <w:style w:type="table" w:default="1" w:styleId="Tablanormal">

</xml_diff>

<commit_message>
De vuelta a cargar los archivos del portatil a la torre
</commit_message>
<xml_diff>
--- a/Nanibit_Udemy_ASPNet_Angular.docx
+++ b/Nanibit_Udemy_ASPNet_Angular.docx
@@ -3087,21 +3087,7 @@
         <w:rPr>
           <w:lang w:val="es-ES"/>
         </w:rPr>
-        <w:t xml:space="preserve"> </w:t>
-      </w:r>
-      <w:proofErr w:type="gramStart"/>
-      <w:r>
-        <w:rPr>
-          <w:lang w:val="es-ES"/>
-        </w:rPr>
-        <w:t>+ .</w:t>
-      </w:r>
-      <w:proofErr w:type="gramEnd"/>
-      <w:r>
-        <w:rPr>
-          <w:lang w:val="es-ES"/>
-        </w:rPr>
-        <w:t xml:space="preserve"> </w:t>
+        <w:t xml:space="preserve"> + . </w:t>
       </w:r>
       <w:r>
         <w:rPr>
@@ -3327,7 +3313,6 @@
         <w:t xml:space="preserve">En el archivo </w:t>
       </w:r>
       <w:proofErr w:type="spellStart"/>
-      <w:proofErr w:type="gramStart"/>
       <w:r>
         <w:rPr>
           <w:lang w:val="es-ES"/>
@@ -3335,7 +3320,6 @@
         <w:t>appsettings.Development.json</w:t>
       </w:r>
       <w:proofErr w:type="spellEnd"/>
-      <w:proofErr w:type="gramEnd"/>
       <w:r>
         <w:rPr>
           <w:lang w:val="es-ES"/>
@@ -3777,7 +3761,21 @@
         <w:rPr>
           <w:lang w:val="es-ES"/>
         </w:rPr>
-        <w:t xml:space="preserve">*asegurarnos de </w:t>
+        <w:t>*</w:t>
+      </w:r>
+      <w:proofErr w:type="gramStart"/>
+      <w:r>
+        <w:rPr>
+          <w:lang w:val="es-ES"/>
+        </w:rPr>
+        <w:t>asegurarnos</w:t>
+      </w:r>
+      <w:proofErr w:type="gramEnd"/>
+      <w:r>
+        <w:rPr>
+          <w:lang w:val="es-ES"/>
+        </w:rPr>
+        <w:t xml:space="preserve"> de </w:t>
       </w:r>
       <w:proofErr w:type="gramStart"/>
       <w:r>
@@ -6011,14 +6009,7 @@
         <w:rPr>
           <w:lang w:val="es-ES"/>
         </w:rPr>
-        <w:t xml:space="preserve"> verlos dentro del </w:t>
-      </w:r>
-      <w:proofErr w:type="gramStart"/>
-      <w:r>
-        <w:rPr>
-          <w:lang w:val="es-ES"/>
-        </w:rPr>
-        <w:t>archivo .</w:t>
+        <w:t xml:space="preserve"> verlos dentro del archivo .</w:t>
       </w:r>
       <w:proofErr w:type="spellStart"/>
       <w:r>
@@ -6028,7 +6019,6 @@
         <w:t>gitignore</w:t>
       </w:r>
       <w:proofErr w:type="spellEnd"/>
-      <w:proofErr w:type="gramEnd"/>
     </w:p>
     <w:p>
       <w:pPr>
@@ -7109,21 +7099,7 @@
         <w:rPr>
           <w:lang w:val="es-ES"/>
         </w:rPr>
-        <w:t xml:space="preserve">La paleta de </w:t>
-      </w:r>
-      <w:proofErr w:type="gramStart"/>
-      <w:r>
-        <w:rPr>
-          <w:lang w:val="es-ES"/>
-        </w:rPr>
-        <w:t>comandos(</w:t>
-      </w:r>
-      <w:proofErr w:type="gramEnd"/>
-      <w:r>
-        <w:rPr>
-          <w:lang w:val="es-ES"/>
-        </w:rPr>
-        <w:t>Control + Shift + P): (escribiendo &gt; arriba en el buscador)</w:t>
+        <w:t>La paleta de comandos(Control + Shift + P): (escribiendo &gt; arriba en el buscador)</w:t>
       </w:r>
     </w:p>
     <w:p>
@@ -11431,46 +11407,1075 @@
     </w:p>
     <w:p>
       <w:r>
-        <w:t>Vídeo 28: 1:15</w:t>
-      </w:r>
+        <w:t>Vídeo 28</w:t>
+      </w:r>
+      <w:r>
+        <w:t xml:space="preserve"> -</w:t>
+      </w:r>
+      <w:r>
+        <w:t xml:space="preserve"> 1:15</w:t>
+      </w:r>
+    </w:p>
+    <w:p>
+      <w:proofErr w:type="spellStart"/>
+      <w:r>
+        <w:t>Ejecutar</w:t>
+      </w:r>
+      <w:proofErr w:type="spellEnd"/>
+      <w:r>
+        <w:t xml:space="preserve"> el </w:t>
+      </w:r>
+      <w:proofErr w:type="spellStart"/>
+      <w:r>
+        <w:t>cliente</w:t>
+      </w:r>
+      <w:proofErr w:type="spellEnd"/>
+      <w:r>
+        <w:t xml:space="preserve"> en </w:t>
+      </w:r>
+      <w:proofErr w:type="spellStart"/>
+      <w:r>
+        <w:t>https</w:t>
+      </w:r>
+      <w:proofErr w:type="spellEnd"/>
+      <w:r>
+        <w:t xml:space="preserve"> (</w:t>
+      </w:r>
+      <w:proofErr w:type="spellStart"/>
+      <w:r>
+        <w:t>pasar</w:t>
+      </w:r>
+      <w:proofErr w:type="spellEnd"/>
+      <w:r>
+        <w:t xml:space="preserve"> de </w:t>
+      </w:r>
+      <w:proofErr w:type="spellStart"/>
+      <w:r>
+        <w:t>http</w:t>
+      </w:r>
+      <w:proofErr w:type="spellEnd"/>
+      <w:r>
+        <w:t xml:space="preserve"> a </w:t>
+      </w:r>
+      <w:proofErr w:type="spellStart"/>
+      <w:r>
+        <w:t>https</w:t>
+      </w:r>
+      <w:proofErr w:type="spellEnd"/>
+      <w:r>
+        <w:t xml:space="preserve">). </w:t>
+      </w:r>
+      <w:proofErr w:type="spellStart"/>
+      <w:r>
+        <w:t>Esto</w:t>
+      </w:r>
+      <w:proofErr w:type="spellEnd"/>
+      <w:r>
+        <w:t xml:space="preserve"> no es tan </w:t>
+      </w:r>
+      <w:proofErr w:type="spellStart"/>
+      <w:r>
+        <w:t>importante</w:t>
+      </w:r>
+      <w:proofErr w:type="spellEnd"/>
+      <w:r>
+        <w:t xml:space="preserve">, però se </w:t>
+      </w:r>
+      <w:proofErr w:type="spellStart"/>
+      <w:r>
+        <w:t>muestra</w:t>
+      </w:r>
+      <w:proofErr w:type="spellEnd"/>
+      <w:r>
+        <w:t xml:space="preserve"> como se </w:t>
+      </w:r>
+      <w:proofErr w:type="spellStart"/>
+      <w:r>
+        <w:t>hace</w:t>
+      </w:r>
+      <w:proofErr w:type="spellEnd"/>
+      <w:r>
+        <w:t xml:space="preserve">. </w:t>
+      </w:r>
+      <w:proofErr w:type="spellStart"/>
+      <w:r>
+        <w:t>Sólo</w:t>
+      </w:r>
+      <w:proofErr w:type="spellEnd"/>
+      <w:r>
+        <w:t xml:space="preserve"> es </w:t>
+      </w:r>
+      <w:proofErr w:type="spellStart"/>
+      <w:r>
+        <w:t>importante</w:t>
+      </w:r>
+      <w:proofErr w:type="spellEnd"/>
+      <w:r>
+        <w:t xml:space="preserve"> si se va a publicar la </w:t>
+      </w:r>
+      <w:proofErr w:type="spellStart"/>
+      <w:r>
+        <w:t>aplicación</w:t>
+      </w:r>
+      <w:proofErr w:type="spellEnd"/>
+      <w:r>
+        <w:t xml:space="preserve"> en internet y </w:t>
+      </w:r>
+      <w:proofErr w:type="spellStart"/>
+      <w:r>
+        <w:t>utilizaremos</w:t>
+      </w:r>
+      <w:proofErr w:type="spellEnd"/>
+      <w:r>
+        <w:t xml:space="preserve"> </w:t>
+      </w:r>
+      <w:proofErr w:type="spellStart"/>
+      <w:r>
+        <w:t>certificados</w:t>
+      </w:r>
+      <w:proofErr w:type="spellEnd"/>
+      <w:r>
+        <w:t>.</w:t>
+      </w:r>
+    </w:p>
+    <w:p>
+      <w:r>
+        <w:t xml:space="preserve">Crear un </w:t>
+      </w:r>
+      <w:proofErr w:type="spellStart"/>
+      <w:r>
+        <w:t>certificado</w:t>
+      </w:r>
+      <w:proofErr w:type="spellEnd"/>
+      <w:r>
+        <w:t xml:space="preserve"> </w:t>
+      </w:r>
+      <w:proofErr w:type="spellStart"/>
+      <w:r>
+        <w:t>autofirmado</w:t>
+      </w:r>
+      <w:proofErr w:type="spellEnd"/>
+      <w:r>
+        <w:t xml:space="preserve"> en el que </w:t>
+      </w:r>
+      <w:proofErr w:type="spellStart"/>
+      <w:r>
+        <w:t>confie</w:t>
+      </w:r>
+      <w:proofErr w:type="spellEnd"/>
+      <w:r>
+        <w:t xml:space="preserve"> </w:t>
+      </w:r>
+      <w:proofErr w:type="spellStart"/>
+      <w:r>
+        <w:t>nuestro</w:t>
+      </w:r>
+      <w:proofErr w:type="spellEnd"/>
+      <w:r>
+        <w:t xml:space="preserve"> navegador (utilitzar la </w:t>
+      </w:r>
+      <w:proofErr w:type="spellStart"/>
+      <w:r>
+        <w:t>aplicación</w:t>
+      </w:r>
+      <w:proofErr w:type="spellEnd"/>
+      <w:r>
+        <w:t xml:space="preserve"> </w:t>
+      </w:r>
+      <w:proofErr w:type="spellStart"/>
+      <w:r>
+        <w:t>mkcert</w:t>
+      </w:r>
+      <w:proofErr w:type="spellEnd"/>
+      <w:r>
+        <w:t>)</w:t>
+      </w:r>
+    </w:p>
+    <w:p>
+      <w:r>
+        <w:rPr>
+          <w:noProof/>
+        </w:rPr>
+        <w:drawing>
+          <wp:inline distT="0" distB="0" distL="0" distR="0" wp14:anchorId="5523A7CA" wp14:editId="3978BA1A">
+            <wp:extent cx="5400040" cy="1525905"/>
+            <wp:effectExtent l="0" t="0" r="0" b="0"/>
+            <wp:docPr id="1576571784" name="Imagen 1"/>
+            <wp:cNvGraphicFramePr>
+              <a:graphicFrameLocks xmlns:a="http://schemas.openxmlformats.org/drawingml/2006/main" noChangeAspect="1"/>
+            </wp:cNvGraphicFramePr>
+            <a:graphic xmlns:a="http://schemas.openxmlformats.org/drawingml/2006/main">
+              <a:graphicData uri="http://schemas.openxmlformats.org/drawingml/2006/picture">
+                <pic:pic xmlns:pic="http://schemas.openxmlformats.org/drawingml/2006/picture">
+                  <pic:nvPicPr>
+                    <pic:cNvPr id="1576571784" name=""/>
+                    <pic:cNvPicPr/>
+                  </pic:nvPicPr>
+                  <pic:blipFill>
+                    <a:blip r:embed="rId154"/>
+                    <a:stretch>
+                      <a:fillRect/>
+                    </a:stretch>
+                  </pic:blipFill>
+                  <pic:spPr>
+                    <a:xfrm>
+                      <a:off x="0" y="0"/>
+                      <a:ext cx="5400040" cy="1525905"/>
+                    </a:xfrm>
+                    <a:prstGeom prst="rect">
+                      <a:avLst/>
+                    </a:prstGeom>
+                  </pic:spPr>
+                </pic:pic>
+              </a:graphicData>
+            </a:graphic>
+          </wp:inline>
+        </w:drawing>
+      </w:r>
+    </w:p>
+    <w:p>
+      <w:hyperlink r:id="rId155" w:history="1">
+        <w:r>
+          <w:rPr>
+            <w:rStyle w:val="Hipervnculo"/>
+          </w:rPr>
+          <w:t>https://github.com/FiloSottile/mkcert</w:t>
+        </w:r>
+      </w:hyperlink>
     </w:p>
     <w:p/>
+    <w:p>
+      <w:proofErr w:type="spellStart"/>
+      <w:r>
+        <w:lastRenderedPageBreak/>
+        <w:t>Instalación</w:t>
+      </w:r>
+      <w:proofErr w:type="spellEnd"/>
+      <w:r>
+        <w:t xml:space="preserve"> en Windows:</w:t>
+      </w:r>
+    </w:p>
+    <w:p>
+      <w:r>
+        <w:rPr>
+          <w:noProof/>
+        </w:rPr>
+        <w:drawing>
+          <wp:inline distT="0" distB="0" distL="0" distR="0" wp14:anchorId="71F425A2" wp14:editId="4D7F309D">
+            <wp:extent cx="5400040" cy="3034665"/>
+            <wp:effectExtent l="0" t="0" r="0" b="0"/>
+            <wp:docPr id="679744069" name="Imagen 1"/>
+            <wp:cNvGraphicFramePr>
+              <a:graphicFrameLocks xmlns:a="http://schemas.openxmlformats.org/drawingml/2006/main" noChangeAspect="1"/>
+            </wp:cNvGraphicFramePr>
+            <a:graphic xmlns:a="http://schemas.openxmlformats.org/drawingml/2006/main">
+              <a:graphicData uri="http://schemas.openxmlformats.org/drawingml/2006/picture">
+                <pic:pic xmlns:pic="http://schemas.openxmlformats.org/drawingml/2006/picture">
+                  <pic:nvPicPr>
+                    <pic:cNvPr id="679744069" name=""/>
+                    <pic:cNvPicPr/>
+                  </pic:nvPicPr>
+                  <pic:blipFill>
+                    <a:blip r:embed="rId156"/>
+                    <a:stretch>
+                      <a:fillRect/>
+                    </a:stretch>
+                  </pic:blipFill>
+                  <pic:spPr>
+                    <a:xfrm>
+                      <a:off x="0" y="0"/>
+                      <a:ext cx="5400040" cy="3034665"/>
+                    </a:xfrm>
+                    <a:prstGeom prst="rect">
+                      <a:avLst/>
+                    </a:prstGeom>
+                  </pic:spPr>
+                </pic:pic>
+              </a:graphicData>
+            </a:graphic>
+          </wp:inline>
+        </w:drawing>
+      </w:r>
+    </w:p>
+    <w:p>
+      <w:proofErr w:type="spellStart"/>
+      <w:r>
+        <w:t>Instalar</w:t>
+      </w:r>
+      <w:proofErr w:type="spellEnd"/>
+      <w:r>
+        <w:t xml:space="preserve"> </w:t>
+      </w:r>
+      <w:proofErr w:type="spellStart"/>
+      <w:r>
+        <w:t>chocolate</w:t>
+      </w:r>
+      <w:proofErr w:type="spellEnd"/>
+      <w:r>
+        <w:t>:</w:t>
+      </w:r>
+    </w:p>
+    <w:p>
+      <w:r>
+        <w:rPr>
+          <w:noProof/>
+        </w:rPr>
+        <w:drawing>
+          <wp:inline distT="0" distB="0" distL="0" distR="0" wp14:anchorId="36A8E9B9" wp14:editId="5BDB79E4">
+            <wp:extent cx="5400040" cy="2338705"/>
+            <wp:effectExtent l="0" t="0" r="0" b="4445"/>
+            <wp:docPr id="611310845" name="Imagen 1"/>
+            <wp:cNvGraphicFramePr>
+              <a:graphicFrameLocks xmlns:a="http://schemas.openxmlformats.org/drawingml/2006/main" noChangeAspect="1"/>
+            </wp:cNvGraphicFramePr>
+            <a:graphic xmlns:a="http://schemas.openxmlformats.org/drawingml/2006/main">
+              <a:graphicData uri="http://schemas.openxmlformats.org/drawingml/2006/picture">
+                <pic:pic xmlns:pic="http://schemas.openxmlformats.org/drawingml/2006/picture">
+                  <pic:nvPicPr>
+                    <pic:cNvPr id="611310845" name=""/>
+                    <pic:cNvPicPr/>
+                  </pic:nvPicPr>
+                  <pic:blipFill>
+                    <a:blip r:embed="rId157"/>
+                    <a:stretch>
+                      <a:fillRect/>
+                    </a:stretch>
+                  </pic:blipFill>
+                  <pic:spPr>
+                    <a:xfrm>
+                      <a:off x="0" y="0"/>
+                      <a:ext cx="5400040" cy="2338705"/>
+                    </a:xfrm>
+                    <a:prstGeom prst="rect">
+                      <a:avLst/>
+                    </a:prstGeom>
+                  </pic:spPr>
+                </pic:pic>
+              </a:graphicData>
+            </a:graphic>
+          </wp:inline>
+        </w:drawing>
+      </w:r>
+    </w:p>
+    <w:p>
+      <w:r>
+        <w:rPr>
+          <w:noProof/>
+        </w:rPr>
+        <w:drawing>
+          <wp:inline distT="0" distB="0" distL="0" distR="0" wp14:anchorId="54D96925" wp14:editId="2490FE84">
+            <wp:extent cx="1516380" cy="2550674"/>
+            <wp:effectExtent l="0" t="0" r="7620" b="2540"/>
+            <wp:docPr id="681301776" name="Imagen 1"/>
+            <wp:cNvGraphicFramePr>
+              <a:graphicFrameLocks xmlns:a="http://schemas.openxmlformats.org/drawingml/2006/main" noChangeAspect="1"/>
+            </wp:cNvGraphicFramePr>
+            <a:graphic xmlns:a="http://schemas.openxmlformats.org/drawingml/2006/main">
+              <a:graphicData uri="http://schemas.openxmlformats.org/drawingml/2006/picture">
+                <pic:pic xmlns:pic="http://schemas.openxmlformats.org/drawingml/2006/picture">
+                  <pic:nvPicPr>
+                    <pic:cNvPr id="681301776" name=""/>
+                    <pic:cNvPicPr/>
+                  </pic:nvPicPr>
+                  <pic:blipFill>
+                    <a:blip r:embed="rId158"/>
+                    <a:stretch>
+                      <a:fillRect/>
+                    </a:stretch>
+                  </pic:blipFill>
+                  <pic:spPr>
+                    <a:xfrm>
+                      <a:off x="0" y="0"/>
+                      <a:ext cx="1522232" cy="2560517"/>
+                    </a:xfrm>
+                    <a:prstGeom prst="rect">
+                      <a:avLst/>
+                    </a:prstGeom>
+                  </pic:spPr>
+                </pic:pic>
+              </a:graphicData>
+            </a:graphic>
+          </wp:inline>
+        </w:drawing>
+      </w:r>
+    </w:p>
+    <w:p>
+      <w:r>
+        <w:rPr>
+          <w:noProof/>
+        </w:rPr>
+        <w:lastRenderedPageBreak/>
+        <w:drawing>
+          <wp:inline distT="0" distB="0" distL="0" distR="0" wp14:anchorId="03DAF3FF" wp14:editId="01CF2055">
+            <wp:extent cx="4762500" cy="361950"/>
+            <wp:effectExtent l="0" t="0" r="0" b="0"/>
+            <wp:docPr id="391432821" name="Imagen 1"/>
+            <wp:cNvGraphicFramePr>
+              <a:graphicFrameLocks xmlns:a="http://schemas.openxmlformats.org/drawingml/2006/main" noChangeAspect="1"/>
+            </wp:cNvGraphicFramePr>
+            <a:graphic xmlns:a="http://schemas.openxmlformats.org/drawingml/2006/main">
+              <a:graphicData uri="http://schemas.openxmlformats.org/drawingml/2006/picture">
+                <pic:pic xmlns:pic="http://schemas.openxmlformats.org/drawingml/2006/picture">
+                  <pic:nvPicPr>
+                    <pic:cNvPr id="391432821" name=""/>
+                    <pic:cNvPicPr/>
+                  </pic:nvPicPr>
+                  <pic:blipFill>
+                    <a:blip r:embed="rId159"/>
+                    <a:stretch>
+                      <a:fillRect/>
+                    </a:stretch>
+                  </pic:blipFill>
+                  <pic:spPr>
+                    <a:xfrm>
+                      <a:off x="0" y="0"/>
+                      <a:ext cx="4762500" cy="361950"/>
+                    </a:xfrm>
+                    <a:prstGeom prst="rect">
+                      <a:avLst/>
+                    </a:prstGeom>
+                  </pic:spPr>
+                </pic:pic>
+              </a:graphicData>
+            </a:graphic>
+          </wp:inline>
+        </w:drawing>
+      </w:r>
+    </w:p>
+    <w:p>
+      <w:r>
+        <w:rPr>
+          <w:noProof/>
+        </w:rPr>
+        <w:drawing>
+          <wp:inline distT="0" distB="0" distL="0" distR="0" wp14:anchorId="6F09443E" wp14:editId="59CA07E4">
+            <wp:extent cx="5400040" cy="181610"/>
+            <wp:effectExtent l="0" t="0" r="0" b="8890"/>
+            <wp:docPr id="117726448" name="Imagen 1"/>
+            <wp:cNvGraphicFramePr>
+              <a:graphicFrameLocks xmlns:a="http://schemas.openxmlformats.org/drawingml/2006/main" noChangeAspect="1"/>
+            </wp:cNvGraphicFramePr>
+            <a:graphic xmlns:a="http://schemas.openxmlformats.org/drawingml/2006/main">
+              <a:graphicData uri="http://schemas.openxmlformats.org/drawingml/2006/picture">
+                <pic:pic xmlns:pic="http://schemas.openxmlformats.org/drawingml/2006/picture">
+                  <pic:nvPicPr>
+                    <pic:cNvPr id="117726448" name=""/>
+                    <pic:cNvPicPr/>
+                  </pic:nvPicPr>
+                  <pic:blipFill>
+                    <a:blip r:embed="rId160"/>
+                    <a:stretch>
+                      <a:fillRect/>
+                    </a:stretch>
+                  </pic:blipFill>
+                  <pic:spPr>
+                    <a:xfrm>
+                      <a:off x="0" y="0"/>
+                      <a:ext cx="5400040" cy="181610"/>
+                    </a:xfrm>
+                    <a:prstGeom prst="rect">
+                      <a:avLst/>
+                    </a:prstGeom>
+                  </pic:spPr>
+                </pic:pic>
+              </a:graphicData>
+            </a:graphic>
+          </wp:inline>
+        </w:drawing>
+      </w:r>
+    </w:p>
+    <w:p>
+      <w:r>
+        <w:t>Set-</w:t>
+      </w:r>
+      <w:proofErr w:type="spellStart"/>
+      <w:r>
+        <w:t>ExecutionPolicy</w:t>
+      </w:r>
+      <w:proofErr w:type="spellEnd"/>
+      <w:r>
+        <w:t xml:space="preserve"> Bypass -</w:t>
+      </w:r>
+      <w:proofErr w:type="spellStart"/>
+      <w:r>
+        <w:t>Scope</w:t>
+      </w:r>
+      <w:proofErr w:type="spellEnd"/>
+      <w:r>
+        <w:t xml:space="preserve"> </w:t>
+      </w:r>
+      <w:proofErr w:type="spellStart"/>
+      <w:r>
+        <w:t>Process</w:t>
+      </w:r>
+      <w:proofErr w:type="spellEnd"/>
+      <w:r>
+        <w:t xml:space="preserve"> -</w:t>
+      </w:r>
+      <w:proofErr w:type="spellStart"/>
+      <w:r>
+        <w:t>Force</w:t>
+      </w:r>
+      <w:proofErr w:type="spellEnd"/>
+      <w:r>
+        <w:t>; [</w:t>
+      </w:r>
+      <w:proofErr w:type="spellStart"/>
+      <w:r>
+        <w:t>System.Net.ServicePointManager</w:t>
+      </w:r>
+      <w:proofErr w:type="spellEnd"/>
+      <w:r>
+        <w:t>]::</w:t>
+      </w:r>
+      <w:proofErr w:type="spellStart"/>
+      <w:r>
+        <w:t>SecurityProtocol</w:t>
+      </w:r>
+      <w:proofErr w:type="spellEnd"/>
+      <w:r>
+        <w:t xml:space="preserve"> = [</w:t>
+      </w:r>
+      <w:proofErr w:type="spellStart"/>
+      <w:r>
+        <w:t>System.Net.ServicePointManager</w:t>
+      </w:r>
+      <w:proofErr w:type="spellEnd"/>
+      <w:r>
+        <w:t>]::</w:t>
+      </w:r>
+      <w:proofErr w:type="spellStart"/>
+      <w:r>
+        <w:t>SecurityProtocol</w:t>
+      </w:r>
+      <w:proofErr w:type="spellEnd"/>
+      <w:r>
+        <w:t xml:space="preserve"> -bor 3072; </w:t>
+      </w:r>
+      <w:proofErr w:type="spellStart"/>
+      <w:r>
+        <w:t>iex</w:t>
+      </w:r>
+      <w:proofErr w:type="spellEnd"/>
+      <w:r>
+        <w:t xml:space="preserve"> ((New-</w:t>
+      </w:r>
+      <w:proofErr w:type="spellStart"/>
+      <w:r>
+        <w:t>Object</w:t>
+      </w:r>
+      <w:proofErr w:type="spellEnd"/>
+      <w:r>
+        <w:t xml:space="preserve"> System.Net.WebClient).DownloadString('https://community.chocolatey.org/install.ps1'))</w:t>
+      </w:r>
+    </w:p>
+    <w:p>
+      <w:r>
+        <w:t>Si da error pegar:</w:t>
+      </w:r>
+    </w:p>
+    <w:p>
+      <w:r>
+        <w:t>$</w:t>
+      </w:r>
+      <w:proofErr w:type="spellStart"/>
+      <w:r>
+        <w:t>env:Path</w:t>
+      </w:r>
+      <w:proofErr w:type="spellEnd"/>
+      <w:r>
+        <w:t xml:space="preserve"> += ";C:\</w:t>
+      </w:r>
+      <w:proofErr w:type="spellStart"/>
+      <w:r>
+        <w:t>ProgramData</w:t>
+      </w:r>
+      <w:proofErr w:type="spellEnd"/>
+      <w:r>
+        <w:t>\</w:t>
+      </w:r>
+      <w:proofErr w:type="spellStart"/>
+      <w:r>
+        <w:t>chocolatey</w:t>
+      </w:r>
+      <w:proofErr w:type="spellEnd"/>
+      <w:r>
+        <w:t>\bin"</w:t>
+      </w:r>
+    </w:p>
+    <w:p>
+      <w:r>
+        <w:rPr>
+          <w:noProof/>
+        </w:rPr>
+        <w:drawing>
+          <wp:inline distT="0" distB="0" distL="0" distR="0" wp14:anchorId="62D95C6F" wp14:editId="1CB569EE">
+            <wp:extent cx="5400040" cy="1711325"/>
+            <wp:effectExtent l="0" t="0" r="0" b="3175"/>
+            <wp:docPr id="1911143135" name="Imagen 1"/>
+            <wp:cNvGraphicFramePr>
+              <a:graphicFrameLocks xmlns:a="http://schemas.openxmlformats.org/drawingml/2006/main" noChangeAspect="1"/>
+            </wp:cNvGraphicFramePr>
+            <a:graphic xmlns:a="http://schemas.openxmlformats.org/drawingml/2006/main">
+              <a:graphicData uri="http://schemas.openxmlformats.org/drawingml/2006/picture">
+                <pic:pic xmlns:pic="http://schemas.openxmlformats.org/drawingml/2006/picture">
+                  <pic:nvPicPr>
+                    <pic:cNvPr id="1911143135" name=""/>
+                    <pic:cNvPicPr/>
+                  </pic:nvPicPr>
+                  <pic:blipFill>
+                    <a:blip r:embed="rId161"/>
+                    <a:stretch>
+                      <a:fillRect/>
+                    </a:stretch>
+                  </pic:blipFill>
+                  <pic:spPr>
+                    <a:xfrm>
+                      <a:off x="0" y="0"/>
+                      <a:ext cx="5400040" cy="1711325"/>
+                    </a:xfrm>
+                    <a:prstGeom prst="rect">
+                      <a:avLst/>
+                    </a:prstGeom>
+                  </pic:spPr>
+                </pic:pic>
+              </a:graphicData>
+            </a:graphic>
+          </wp:inline>
+        </w:drawing>
+      </w:r>
+    </w:p>
+    <w:p>
+      <w:proofErr w:type="spellStart"/>
+      <w:r>
+        <w:t>Choco</w:t>
+      </w:r>
+      <w:proofErr w:type="spellEnd"/>
+      <w:r>
+        <w:t xml:space="preserve"> </w:t>
+      </w:r>
+      <w:proofErr w:type="spellStart"/>
+      <w:r>
+        <w:t>instalado</w:t>
+      </w:r>
+      <w:proofErr w:type="spellEnd"/>
+      <w:r>
+        <w:t>.</w:t>
+      </w:r>
+    </w:p>
+    <w:p>
+      <w:r>
+        <w:rPr>
+          <w:noProof/>
+        </w:rPr>
+        <w:drawing>
+          <wp:inline distT="0" distB="0" distL="0" distR="0" wp14:anchorId="0D2444DD" wp14:editId="43729559">
+            <wp:extent cx="3680460" cy="3689116"/>
+            <wp:effectExtent l="0" t="0" r="0" b="6985"/>
+            <wp:docPr id="1651455556" name="Imagen 1"/>
+            <wp:cNvGraphicFramePr>
+              <a:graphicFrameLocks xmlns:a="http://schemas.openxmlformats.org/drawingml/2006/main" noChangeAspect="1"/>
+            </wp:cNvGraphicFramePr>
+            <a:graphic xmlns:a="http://schemas.openxmlformats.org/drawingml/2006/main">
+              <a:graphicData uri="http://schemas.openxmlformats.org/drawingml/2006/picture">
+                <pic:pic xmlns:pic="http://schemas.openxmlformats.org/drawingml/2006/picture">
+                  <pic:nvPicPr>
+                    <pic:cNvPr id="1651455556" name=""/>
+                    <pic:cNvPicPr/>
+                  </pic:nvPicPr>
+                  <pic:blipFill>
+                    <a:blip r:embed="rId162"/>
+                    <a:stretch>
+                      <a:fillRect/>
+                    </a:stretch>
+                  </pic:blipFill>
+                  <pic:spPr>
+                    <a:xfrm>
+                      <a:off x="0" y="0"/>
+                      <a:ext cx="3698251" cy="3706949"/>
+                    </a:xfrm>
+                    <a:prstGeom prst="rect">
+                      <a:avLst/>
+                    </a:prstGeom>
+                  </pic:spPr>
+                </pic:pic>
+              </a:graphicData>
+            </a:graphic>
+          </wp:inline>
+        </w:drawing>
+      </w:r>
+    </w:p>
+    <w:p>
+      <w:r>
+        <w:rPr>
+          <w:noProof/>
+        </w:rPr>
+        <w:drawing>
+          <wp:inline distT="0" distB="0" distL="0" distR="0" wp14:anchorId="79DC02B6" wp14:editId="0860EBDE">
+            <wp:extent cx="3286125" cy="247650"/>
+            <wp:effectExtent l="0" t="0" r="9525" b="0"/>
+            <wp:docPr id="1737181029" name="Imagen 1"/>
+            <wp:cNvGraphicFramePr>
+              <a:graphicFrameLocks xmlns:a="http://schemas.openxmlformats.org/drawingml/2006/main" noChangeAspect="1"/>
+            </wp:cNvGraphicFramePr>
+            <a:graphic xmlns:a="http://schemas.openxmlformats.org/drawingml/2006/main">
+              <a:graphicData uri="http://schemas.openxmlformats.org/drawingml/2006/picture">
+                <pic:pic xmlns:pic="http://schemas.openxmlformats.org/drawingml/2006/picture">
+                  <pic:nvPicPr>
+                    <pic:cNvPr id="1737181029" name=""/>
+                    <pic:cNvPicPr/>
+                  </pic:nvPicPr>
+                  <pic:blipFill>
+                    <a:blip r:embed="rId163"/>
+                    <a:stretch>
+                      <a:fillRect/>
+                    </a:stretch>
+                  </pic:blipFill>
+                  <pic:spPr>
+                    <a:xfrm>
+                      <a:off x="0" y="0"/>
+                      <a:ext cx="3286125" cy="247650"/>
+                    </a:xfrm>
+                    <a:prstGeom prst="rect">
+                      <a:avLst/>
+                    </a:prstGeom>
+                  </pic:spPr>
+                </pic:pic>
+              </a:graphicData>
+            </a:graphic>
+          </wp:inline>
+        </w:drawing>
+      </w:r>
+    </w:p>
     <w:p/>
-    <w:p/>
-    <w:p>
-      <w:pPr>
-        <w:rPr>
-          <w:lang w:val="es-ES"/>
-        </w:rPr>
-      </w:pPr>
-    </w:p>
-    <w:p>
-      <w:pPr>
-        <w:rPr>
-          <w:lang w:val="es-ES"/>
-        </w:rPr>
-      </w:pPr>
-    </w:p>
-    <w:p>
-      <w:pPr>
-        <w:rPr>
-          <w:lang w:val="es-ES"/>
-        </w:rPr>
-      </w:pPr>
-    </w:p>
-    <w:p>
-      <w:pPr>
-        <w:rPr>
-          <w:lang w:val="es-ES"/>
-        </w:rPr>
-      </w:pPr>
-    </w:p>
-    <w:p>
-      <w:pPr>
-        <w:rPr>
-          <w:lang w:val="es-ES"/>
-        </w:rPr>
-      </w:pPr>
+    <w:p>
+      <w:r>
+        <w:rPr>
+          <w:noProof/>
+        </w:rPr>
+        <w:drawing>
+          <wp:inline distT="0" distB="0" distL="0" distR="0" wp14:anchorId="124C6D14" wp14:editId="19016106">
+            <wp:extent cx="4667250" cy="542925"/>
+            <wp:effectExtent l="0" t="0" r="0" b="9525"/>
+            <wp:docPr id="599193882" name="Imagen 1"/>
+            <wp:cNvGraphicFramePr>
+              <a:graphicFrameLocks xmlns:a="http://schemas.openxmlformats.org/drawingml/2006/main" noChangeAspect="1"/>
+            </wp:cNvGraphicFramePr>
+            <a:graphic xmlns:a="http://schemas.openxmlformats.org/drawingml/2006/main">
+              <a:graphicData uri="http://schemas.openxmlformats.org/drawingml/2006/picture">
+                <pic:pic xmlns:pic="http://schemas.openxmlformats.org/drawingml/2006/picture">
+                  <pic:nvPicPr>
+                    <pic:cNvPr id="599193882" name=""/>
+                    <pic:cNvPicPr/>
+                  </pic:nvPicPr>
+                  <pic:blipFill>
+                    <a:blip r:embed="rId164"/>
+                    <a:stretch>
+                      <a:fillRect/>
+                    </a:stretch>
+                  </pic:blipFill>
+                  <pic:spPr>
+                    <a:xfrm>
+                      <a:off x="0" y="0"/>
+                      <a:ext cx="4667250" cy="542925"/>
+                    </a:xfrm>
+                    <a:prstGeom prst="rect">
+                      <a:avLst/>
+                    </a:prstGeom>
+                  </pic:spPr>
+                </pic:pic>
+              </a:graphicData>
+            </a:graphic>
+          </wp:inline>
+        </w:drawing>
+      </w:r>
+    </w:p>
+    <w:p>
+      <w:r>
+        <w:t xml:space="preserve">Crear una carpeta para </w:t>
+      </w:r>
+      <w:proofErr w:type="spellStart"/>
+      <w:r>
+        <w:t>ir</w:t>
+      </w:r>
+      <w:proofErr w:type="spellEnd"/>
+      <w:r>
+        <w:t xml:space="preserve"> </w:t>
+      </w:r>
+      <w:proofErr w:type="spellStart"/>
+      <w:r>
+        <w:t>dejando</w:t>
+      </w:r>
+      <w:proofErr w:type="spellEnd"/>
+      <w:r>
+        <w:t xml:space="preserve"> los </w:t>
+      </w:r>
+      <w:proofErr w:type="spellStart"/>
+      <w:r>
+        <w:t>certificados</w:t>
+      </w:r>
+      <w:proofErr w:type="spellEnd"/>
+      <w:r>
+        <w:t xml:space="preserve"> que </w:t>
+      </w:r>
+      <w:proofErr w:type="spellStart"/>
+      <w:r>
+        <w:t>vayamos</w:t>
+      </w:r>
+      <w:proofErr w:type="spellEnd"/>
+      <w:r>
+        <w:t xml:space="preserve"> </w:t>
+      </w:r>
+      <w:proofErr w:type="spellStart"/>
+      <w:r>
+        <w:t>guardando</w:t>
+      </w:r>
+      <w:proofErr w:type="spellEnd"/>
+      <w:r>
+        <w:t>.</w:t>
+      </w:r>
+    </w:p>
+    <w:p>
+      <w:r>
+        <w:rPr>
+          <w:noProof/>
+        </w:rPr>
+        <w:drawing>
+          <wp:inline distT="0" distB="0" distL="0" distR="0" wp14:anchorId="740E63FB" wp14:editId="671E8540">
+            <wp:extent cx="4419600" cy="219075"/>
+            <wp:effectExtent l="0" t="0" r="0" b="9525"/>
+            <wp:docPr id="77615754" name="Imagen 1"/>
+            <wp:cNvGraphicFramePr>
+              <a:graphicFrameLocks xmlns:a="http://schemas.openxmlformats.org/drawingml/2006/main" noChangeAspect="1"/>
+            </wp:cNvGraphicFramePr>
+            <a:graphic xmlns:a="http://schemas.openxmlformats.org/drawingml/2006/main">
+              <a:graphicData uri="http://schemas.openxmlformats.org/drawingml/2006/picture">
+                <pic:pic xmlns:pic="http://schemas.openxmlformats.org/drawingml/2006/picture">
+                  <pic:nvPicPr>
+                    <pic:cNvPr id="77615754" name=""/>
+                    <pic:cNvPicPr/>
+                  </pic:nvPicPr>
+                  <pic:blipFill>
+                    <a:blip r:embed="rId165"/>
+                    <a:stretch>
+                      <a:fillRect/>
+                    </a:stretch>
+                  </pic:blipFill>
+                  <pic:spPr>
+                    <a:xfrm>
+                      <a:off x="0" y="0"/>
+                      <a:ext cx="4419600" cy="219075"/>
+                    </a:xfrm>
+                    <a:prstGeom prst="rect">
+                      <a:avLst/>
+                    </a:prstGeom>
+                  </pic:spPr>
+                </pic:pic>
+              </a:graphicData>
+            </a:graphic>
+          </wp:inline>
+        </w:drawing>
+      </w:r>
+    </w:p>
+    <w:p>
+      <w:r>
+        <w:rPr>
+          <w:noProof/>
+        </w:rPr>
+        <w:drawing>
+          <wp:inline distT="0" distB="0" distL="0" distR="0" wp14:anchorId="2D5FA991" wp14:editId="49F8FBD6">
+            <wp:extent cx="4095750" cy="209550"/>
+            <wp:effectExtent l="0" t="0" r="0" b="0"/>
+            <wp:docPr id="2043673054" name="Imagen 1"/>
+            <wp:cNvGraphicFramePr>
+              <a:graphicFrameLocks xmlns:a="http://schemas.openxmlformats.org/drawingml/2006/main" noChangeAspect="1"/>
+            </wp:cNvGraphicFramePr>
+            <a:graphic xmlns:a="http://schemas.openxmlformats.org/drawingml/2006/main">
+              <a:graphicData uri="http://schemas.openxmlformats.org/drawingml/2006/picture">
+                <pic:pic xmlns:pic="http://schemas.openxmlformats.org/drawingml/2006/picture">
+                  <pic:nvPicPr>
+                    <pic:cNvPr id="2043673054" name=""/>
+                    <pic:cNvPicPr/>
+                  </pic:nvPicPr>
+                  <pic:blipFill>
+                    <a:blip r:embed="rId166"/>
+                    <a:stretch>
+                      <a:fillRect/>
+                    </a:stretch>
+                  </pic:blipFill>
+                  <pic:spPr>
+                    <a:xfrm>
+                      <a:off x="0" y="0"/>
+                      <a:ext cx="4095750" cy="209550"/>
+                    </a:xfrm>
+                    <a:prstGeom prst="rect">
+                      <a:avLst/>
+                    </a:prstGeom>
+                  </pic:spPr>
+                </pic:pic>
+              </a:graphicData>
+            </a:graphic>
+          </wp:inline>
+        </w:drawing>
+      </w:r>
+    </w:p>
+    <w:p>
+      <w:r>
+        <w:rPr>
+          <w:noProof/>
+        </w:rPr>
+        <w:drawing>
+          <wp:inline distT="0" distB="0" distL="0" distR="0" wp14:anchorId="7A79D428" wp14:editId="2ECD0296">
+            <wp:extent cx="4857750" cy="1257300"/>
+            <wp:effectExtent l="0" t="0" r="0" b="0"/>
+            <wp:docPr id="2083178076" name="Imagen 1"/>
+            <wp:cNvGraphicFramePr>
+              <a:graphicFrameLocks xmlns:a="http://schemas.openxmlformats.org/drawingml/2006/main" noChangeAspect="1"/>
+            </wp:cNvGraphicFramePr>
+            <a:graphic xmlns:a="http://schemas.openxmlformats.org/drawingml/2006/main">
+              <a:graphicData uri="http://schemas.openxmlformats.org/drawingml/2006/picture">
+                <pic:pic xmlns:pic="http://schemas.openxmlformats.org/drawingml/2006/picture">
+                  <pic:nvPicPr>
+                    <pic:cNvPr id="2083178076" name=""/>
+                    <pic:cNvPicPr/>
+                  </pic:nvPicPr>
+                  <pic:blipFill>
+                    <a:blip r:embed="rId167"/>
+                    <a:stretch>
+                      <a:fillRect/>
+                    </a:stretch>
+                  </pic:blipFill>
+                  <pic:spPr>
+                    <a:xfrm>
+                      <a:off x="0" y="0"/>
+                      <a:ext cx="4857750" cy="1257300"/>
+                    </a:xfrm>
+                    <a:prstGeom prst="rect">
+                      <a:avLst/>
+                    </a:prstGeom>
+                  </pic:spPr>
+                </pic:pic>
+              </a:graphicData>
+            </a:graphic>
+          </wp:inline>
+        </w:drawing>
+      </w:r>
+    </w:p>
+    <w:p>
+      <w:r>
+        <w:t xml:space="preserve">Le </w:t>
+      </w:r>
+      <w:proofErr w:type="spellStart"/>
+      <w:r>
+        <w:t>decimos</w:t>
+      </w:r>
+      <w:proofErr w:type="spellEnd"/>
+      <w:r>
+        <w:t xml:space="preserve"> a Angular que </w:t>
+      </w:r>
+      <w:proofErr w:type="spellStart"/>
+      <w:r>
+        <w:t>use</w:t>
+      </w:r>
+      <w:proofErr w:type="spellEnd"/>
+      <w:r>
+        <w:t xml:space="preserve"> estos </w:t>
+      </w:r>
+      <w:proofErr w:type="spellStart"/>
+      <w:r>
+        <w:t>certificados</w:t>
+      </w:r>
+      <w:proofErr w:type="spellEnd"/>
+      <w:r>
+        <w:t xml:space="preserve"> </w:t>
+      </w:r>
+      <w:proofErr w:type="spellStart"/>
+      <w:r>
+        <w:t>cuando</w:t>
+      </w:r>
+      <w:proofErr w:type="spellEnd"/>
+      <w:r>
+        <w:t xml:space="preserve"> </w:t>
+      </w:r>
+      <w:proofErr w:type="spellStart"/>
+      <w:r>
+        <w:t>iniciemos</w:t>
+      </w:r>
+      <w:proofErr w:type="spellEnd"/>
+      <w:r>
+        <w:t xml:space="preserve"> </w:t>
+      </w:r>
+      <w:proofErr w:type="spellStart"/>
+      <w:r>
+        <w:t>nuestro</w:t>
+      </w:r>
+      <w:proofErr w:type="spellEnd"/>
+      <w:r>
+        <w:t xml:space="preserve"> servidor Angular (</w:t>
+      </w:r>
+      <w:proofErr w:type="spellStart"/>
+      <w:r>
+        <w:t>dentro</w:t>
+      </w:r>
+      <w:proofErr w:type="spellEnd"/>
+      <w:r>
+        <w:t xml:space="preserve"> del </w:t>
+      </w:r>
+      <w:proofErr w:type="spellStart"/>
+      <w:r>
+        <w:t>archivo</w:t>
+      </w:r>
+      <w:proofErr w:type="spellEnd"/>
+      <w:r>
+        <w:t xml:space="preserve"> client/JSON de Angular)</w:t>
+      </w:r>
+    </w:p>
+    <w:p>
+      <w:pPr>
+        <w:rPr>
+          <w:lang w:val="es-ES"/>
+        </w:rPr>
+      </w:pPr>
+      <w:r>
+        <w:rPr>
+          <w:noProof/>
+        </w:rPr>
+        <w:drawing>
+          <wp:inline distT="0" distB="0" distL="0" distR="0" wp14:anchorId="1C2934F3" wp14:editId="73E10473">
+            <wp:extent cx="4038600" cy="1143000"/>
+            <wp:effectExtent l="0" t="0" r="0" b="0"/>
+            <wp:docPr id="487913486" name="Imagen 1"/>
+            <wp:cNvGraphicFramePr>
+              <a:graphicFrameLocks xmlns:a="http://schemas.openxmlformats.org/drawingml/2006/main" noChangeAspect="1"/>
+            </wp:cNvGraphicFramePr>
+            <a:graphic xmlns:a="http://schemas.openxmlformats.org/drawingml/2006/main">
+              <a:graphicData uri="http://schemas.openxmlformats.org/drawingml/2006/picture">
+                <pic:pic xmlns:pic="http://schemas.openxmlformats.org/drawingml/2006/picture">
+                  <pic:nvPicPr>
+                    <pic:cNvPr id="487913486" name=""/>
+                    <pic:cNvPicPr/>
+                  </pic:nvPicPr>
+                  <pic:blipFill>
+                    <a:blip r:embed="rId168"/>
+                    <a:stretch>
+                      <a:fillRect/>
+                    </a:stretch>
+                  </pic:blipFill>
+                  <pic:spPr>
+                    <a:xfrm>
+                      <a:off x="0" y="0"/>
+                      <a:ext cx="4038600" cy="1143000"/>
+                    </a:xfrm>
+                    <a:prstGeom prst="rect">
+                      <a:avLst/>
+                    </a:prstGeom>
+                  </pic:spPr>
+                </pic:pic>
+              </a:graphicData>
+            </a:graphic>
+          </wp:inline>
+        </w:drawing>
+      </w:r>
     </w:p>
     <w:p>
       <w:pPr>

</xml_diff>

<commit_message>
Sección 3 - Video 29 - Final
</commit_message>
<xml_diff>
--- a/Nanibit_Udemy_ASPNet_Angular.docx
+++ b/Nanibit_Udemy_ASPNet_Angular.docx
@@ -3761,35 +3761,7 @@
         <w:rPr>
           <w:lang w:val="es-ES"/>
         </w:rPr>
-        <w:t>*</w:t>
-      </w:r>
-      <w:proofErr w:type="gramStart"/>
-      <w:r>
-        <w:rPr>
-          <w:lang w:val="es-ES"/>
-        </w:rPr>
-        <w:t>asegurarnos</w:t>
-      </w:r>
-      <w:proofErr w:type="gramEnd"/>
-      <w:r>
-        <w:rPr>
-          <w:lang w:val="es-ES"/>
-        </w:rPr>
-        <w:t xml:space="preserve"> de </w:t>
-      </w:r>
-      <w:proofErr w:type="gramStart"/>
-      <w:r>
-        <w:rPr>
-          <w:lang w:val="es-ES"/>
-        </w:rPr>
-        <w:t>que</w:t>
-      </w:r>
-      <w:proofErr w:type="gramEnd"/>
-      <w:r>
-        <w:rPr>
-          <w:lang w:val="es-ES"/>
-        </w:rPr>
-        <w:t xml:space="preserve"> para hacer una migración, nuestro servido API no está en ejecución:</w:t>
+        <w:t>*asegurarnos de que para hacer una migración, nuestro servido API no está en ejecución:</w:t>
       </w:r>
     </w:p>
     <w:p>
@@ -5338,16 +5310,8 @@
         <w:rPr>
           <w:lang w:val="es-ES"/>
         </w:rPr>
-        <w:t xml:space="preserve">-id sólo nos muestra el id en concreto. </w:t>
-      </w:r>
-      <w:proofErr w:type="gramStart"/>
-      <w:r>
-        <w:rPr>
-          <w:lang w:val="es-ES"/>
-        </w:rPr>
-        <w:t>Funciona!</w:t>
-      </w:r>
-      <w:proofErr w:type="gramEnd"/>
+        <w:t>-id sólo nos muestra el id en concreto. Funciona!</w:t>
+      </w:r>
     </w:p>
     <w:p>
       <w:pPr>
@@ -12476,6 +12440,33 @@
           </wp:inline>
         </w:drawing>
       </w:r>
+    </w:p>
+    <w:p>
+      <w:pPr>
+        <w:rPr>
+          <w:lang w:val="es-ES"/>
+        </w:rPr>
+      </w:pPr>
+    </w:p>
+    <w:p>
+      <w:pPr>
+        <w:rPr>
+          <w:lang w:val="es-ES"/>
+        </w:rPr>
+      </w:pPr>
+      <w:r>
+        <w:rPr>
+          <w:lang w:val="es-ES"/>
+        </w:rPr>
+        <w:t>*** Esta parte me ha dado error al final, pero como no se necesita el https en este tutorial, he dejado como estaba y utilizaré http.</w:t>
+      </w:r>
+    </w:p>
+    <w:p>
+      <w:pPr>
+        <w:rPr>
+          <w:lang w:val="es-ES"/>
+        </w:rPr>
+      </w:pPr>
     </w:p>
     <w:p>
       <w:pPr>

</xml_diff>

<commit_message>
Sección 4 - Video 34 Creating an Account Controller
</commit_message>
<xml_diff>
--- a/Nanibit_Udemy_ASPNet_Angular.docx
+++ b/Nanibit_Udemy_ASPNet_Angular.docx
@@ -12461,6 +12461,532 @@
         <w:t>*** Esta parte me ha dado error al final, pero como no se necesita el https en este tutorial, he dejado como estaba y utilizaré http.</w:t>
       </w:r>
     </w:p>
+    <w:p>
+      <w:pPr>
+        <w:rPr>
+          <w:lang w:val="es-ES"/>
+        </w:rPr>
+      </w:pPr>
+    </w:p>
+    <w:p>
+      <w:pPr>
+        <w:rPr>
+          <w:lang w:val="es-ES"/>
+        </w:rPr>
+      </w:pPr>
+      <w:r>
+        <w:rPr>
+          <w:lang w:val="es-ES"/>
+        </w:rPr>
+        <w:br w:type="page"/>
+      </w:r>
+    </w:p>
+    <w:p>
+      <w:pPr>
+        <w:shd w:val="clear" w:color="auto" w:fill="DAE9F7" w:themeFill="text2" w:themeFillTint="1A"/>
+        <w:rPr>
+          <w:b/>
+          <w:bCs/>
+        </w:rPr>
+      </w:pPr>
+      <w:r>
+        <w:rPr>
+          <w:b/>
+          <w:bCs/>
+        </w:rPr>
+        <w:lastRenderedPageBreak/>
+        <w:t xml:space="preserve">ASPNET </w:t>
+      </w:r>
+      <w:proofErr w:type="spellStart"/>
+      <w:r>
+        <w:rPr>
+          <w:b/>
+          <w:bCs/>
+        </w:rPr>
+        <w:t>Core</w:t>
+      </w:r>
+      <w:proofErr w:type="spellEnd"/>
+      <w:r>
+        <w:rPr>
+          <w:b/>
+          <w:bCs/>
+        </w:rPr>
+        <w:t xml:space="preserve"> API Angular </w:t>
+      </w:r>
+      <w:r>
+        <w:rPr>
+          <w:b/>
+          <w:bCs/>
+        </w:rPr>
+        <w:t>04</w:t>
+      </w:r>
+    </w:p>
+    <w:p>
+      <w:pPr>
+        <w:rPr>
+          <w:lang w:val="es-ES"/>
+        </w:rPr>
+      </w:pPr>
+      <w:r>
+        <w:rPr>
+          <w:noProof/>
+        </w:rPr>
+        <w:drawing>
+          <wp:inline distT="0" distB="0" distL="0" distR="0" wp14:anchorId="30761DA1" wp14:editId="43188282">
+            <wp:extent cx="3835969" cy="2902688"/>
+            <wp:effectExtent l="0" t="0" r="0" b="0"/>
+            <wp:docPr id="1856445511" name="Imagen 1"/>
+            <wp:cNvGraphicFramePr>
+              <a:graphicFrameLocks xmlns:a="http://schemas.openxmlformats.org/drawingml/2006/main" noChangeAspect="1"/>
+            </wp:cNvGraphicFramePr>
+            <a:graphic xmlns:a="http://schemas.openxmlformats.org/drawingml/2006/main">
+              <a:graphicData uri="http://schemas.openxmlformats.org/drawingml/2006/picture">
+                <pic:pic xmlns:pic="http://schemas.openxmlformats.org/drawingml/2006/picture">
+                  <pic:nvPicPr>
+                    <pic:cNvPr id="1856445511" name=""/>
+                    <pic:cNvPicPr/>
+                  </pic:nvPicPr>
+                  <pic:blipFill>
+                    <a:blip r:embed="rId169"/>
+                    <a:stretch>
+                      <a:fillRect/>
+                    </a:stretch>
+                  </pic:blipFill>
+                  <pic:spPr>
+                    <a:xfrm>
+                      <a:off x="0" y="0"/>
+                      <a:ext cx="3843291" cy="2908229"/>
+                    </a:xfrm>
+                    <a:prstGeom prst="rect">
+                      <a:avLst/>
+                    </a:prstGeom>
+                  </pic:spPr>
+                </pic:pic>
+              </a:graphicData>
+            </a:graphic>
+          </wp:inline>
+        </w:drawing>
+      </w:r>
+    </w:p>
+    <w:p>
+      <w:pPr>
+        <w:rPr>
+          <w:lang w:val="es-ES"/>
+        </w:rPr>
+      </w:pPr>
+      <w:r>
+        <w:rPr>
+          <w:noProof/>
+        </w:rPr>
+        <w:drawing>
+          <wp:inline distT="0" distB="0" distL="0" distR="0" wp14:anchorId="1C3F8B38" wp14:editId="157CBD40">
+            <wp:extent cx="3232298" cy="1240999"/>
+            <wp:effectExtent l="0" t="0" r="6350" b="0"/>
+            <wp:docPr id="1681429776" name="Imagen 1"/>
+            <wp:cNvGraphicFramePr>
+              <a:graphicFrameLocks xmlns:a="http://schemas.openxmlformats.org/drawingml/2006/main" noChangeAspect="1"/>
+            </wp:cNvGraphicFramePr>
+            <a:graphic xmlns:a="http://schemas.openxmlformats.org/drawingml/2006/main">
+              <a:graphicData uri="http://schemas.openxmlformats.org/drawingml/2006/picture">
+                <pic:pic xmlns:pic="http://schemas.openxmlformats.org/drawingml/2006/picture">
+                  <pic:nvPicPr>
+                    <pic:cNvPr id="1681429776" name=""/>
+                    <pic:cNvPicPr/>
+                  </pic:nvPicPr>
+                  <pic:blipFill>
+                    <a:blip r:embed="rId170"/>
+                    <a:stretch>
+                      <a:fillRect/>
+                    </a:stretch>
+                  </pic:blipFill>
+                  <pic:spPr>
+                    <a:xfrm>
+                      <a:off x="0" y="0"/>
+                      <a:ext cx="3238884" cy="1243527"/>
+                    </a:xfrm>
+                    <a:prstGeom prst="rect">
+                      <a:avLst/>
+                    </a:prstGeom>
+                  </pic:spPr>
+                </pic:pic>
+              </a:graphicData>
+            </a:graphic>
+          </wp:inline>
+        </w:drawing>
+      </w:r>
+    </w:p>
+    <w:p>
+      <w:pPr>
+        <w:rPr>
+          <w:lang w:val="es-ES"/>
+        </w:rPr>
+      </w:pPr>
+    </w:p>
+    <w:p>
+      <w:pPr>
+        <w:shd w:val="clear" w:color="auto" w:fill="DAE9F7" w:themeFill="text2" w:themeFillTint="1A"/>
+      </w:pPr>
+      <w:proofErr w:type="spellStart"/>
+      <w:r>
+        <w:t>Safe</w:t>
+      </w:r>
+      <w:proofErr w:type="spellEnd"/>
+      <w:r>
+        <w:t xml:space="preserve"> </w:t>
+      </w:r>
+      <w:proofErr w:type="spellStart"/>
+      <w:r>
+        <w:t>storage</w:t>
+      </w:r>
+      <w:proofErr w:type="spellEnd"/>
+      <w:r>
+        <w:t xml:space="preserve"> of </w:t>
+      </w:r>
+      <w:proofErr w:type="spellStart"/>
+      <w:r>
+        <w:t>passwords</w:t>
+      </w:r>
+      <w:proofErr w:type="spellEnd"/>
+    </w:p>
+    <w:p>
+      <w:r>
+        <w:t xml:space="preserve">Vídeo </w:t>
+      </w:r>
+      <w:r>
+        <w:t>31 – 3:11</w:t>
+      </w:r>
+    </w:p>
+    <w:p>
+      <w:pPr>
+        <w:rPr>
+          <w:lang w:val="es-ES"/>
+        </w:rPr>
+      </w:pPr>
+      <w:r>
+        <w:rPr>
+          <w:noProof/>
+        </w:rPr>
+        <w:drawing>
+          <wp:inline distT="0" distB="0" distL="0" distR="0" wp14:anchorId="4DBF6178" wp14:editId="1B491D59">
+            <wp:extent cx="5419653" cy="2721935"/>
+            <wp:effectExtent l="0" t="0" r="0" b="2540"/>
+            <wp:docPr id="257496951" name="Imagen 1"/>
+            <wp:cNvGraphicFramePr>
+              <a:graphicFrameLocks xmlns:a="http://schemas.openxmlformats.org/drawingml/2006/main" noChangeAspect="1"/>
+            </wp:cNvGraphicFramePr>
+            <a:graphic xmlns:a="http://schemas.openxmlformats.org/drawingml/2006/main">
+              <a:graphicData uri="http://schemas.openxmlformats.org/drawingml/2006/picture">
+                <pic:pic xmlns:pic="http://schemas.openxmlformats.org/drawingml/2006/picture">
+                  <pic:nvPicPr>
+                    <pic:cNvPr id="257496951" name=""/>
+                    <pic:cNvPicPr/>
+                  </pic:nvPicPr>
+                  <pic:blipFill>
+                    <a:blip r:embed="rId171"/>
+                    <a:stretch>
+                      <a:fillRect/>
+                    </a:stretch>
+                  </pic:blipFill>
+                  <pic:spPr>
+                    <a:xfrm>
+                      <a:off x="0" y="0"/>
+                      <a:ext cx="5434725" cy="2729505"/>
+                    </a:xfrm>
+                    <a:prstGeom prst="rect">
+                      <a:avLst/>
+                    </a:prstGeom>
+                  </pic:spPr>
+                </pic:pic>
+              </a:graphicData>
+            </a:graphic>
+          </wp:inline>
+        </w:drawing>
+      </w:r>
+    </w:p>
+    <w:p>
+      <w:pPr>
+        <w:rPr>
+          <w:lang w:val="es-ES"/>
+        </w:rPr>
+      </w:pPr>
+      <w:r>
+        <w:rPr>
+          <w:lang w:val="es-ES"/>
+        </w:rPr>
+        <w:br w:type="page"/>
+      </w:r>
+    </w:p>
+    <w:p>
+      <w:pPr>
+        <w:shd w:val="clear" w:color="auto" w:fill="DAE9F7" w:themeFill="text2" w:themeFillTint="1A"/>
+      </w:pPr>
+      <w:proofErr w:type="spellStart"/>
+      <w:r>
+        <w:lastRenderedPageBreak/>
+        <w:t>Updating</w:t>
+      </w:r>
+      <w:proofErr w:type="spellEnd"/>
+      <w:r>
+        <w:t xml:space="preserve"> </w:t>
+      </w:r>
+      <w:proofErr w:type="spellStart"/>
+      <w:r>
+        <w:t>the</w:t>
+      </w:r>
+      <w:proofErr w:type="spellEnd"/>
+      <w:r>
+        <w:t xml:space="preserve"> </w:t>
+      </w:r>
+      <w:proofErr w:type="spellStart"/>
+      <w:r>
+        <w:t>user</w:t>
+      </w:r>
+      <w:proofErr w:type="spellEnd"/>
+      <w:r>
+        <w:t xml:space="preserve"> </w:t>
+      </w:r>
+      <w:proofErr w:type="spellStart"/>
+      <w:r>
+        <w:t>entity</w:t>
+      </w:r>
+      <w:proofErr w:type="spellEnd"/>
+    </w:p>
+    <w:p>
+      <w:r>
+        <w:t xml:space="preserve">Vídeo </w:t>
+      </w:r>
+      <w:r>
+        <w:t>32 – 10:19</w:t>
+      </w:r>
+    </w:p>
+    <w:p>
+      <w:proofErr w:type="spellStart"/>
+      <w:r>
+        <w:t>Entities</w:t>
+      </w:r>
+      <w:proofErr w:type="spellEnd"/>
+      <w:r>
+        <w:t xml:space="preserve"> / </w:t>
+      </w:r>
+      <w:proofErr w:type="spellStart"/>
+      <w:r>
+        <w:t>AppUser.cs</w:t>
+      </w:r>
+      <w:proofErr w:type="spellEnd"/>
+    </w:p>
+    <w:p>
+      <w:r>
+        <w:rPr>
+          <w:noProof/>
+        </w:rPr>
+        <w:drawing>
+          <wp:inline distT="0" distB="0" distL="0" distR="0" wp14:anchorId="67605F01" wp14:editId="22B5BA5A">
+            <wp:extent cx="5400040" cy="1210310"/>
+            <wp:effectExtent l="0" t="0" r="0" b="8890"/>
+            <wp:docPr id="412551371" name="Imagen 1"/>
+            <wp:cNvGraphicFramePr>
+              <a:graphicFrameLocks xmlns:a="http://schemas.openxmlformats.org/drawingml/2006/main" noChangeAspect="1"/>
+            </wp:cNvGraphicFramePr>
+            <a:graphic xmlns:a="http://schemas.openxmlformats.org/drawingml/2006/main">
+              <a:graphicData uri="http://schemas.openxmlformats.org/drawingml/2006/picture">
+                <pic:pic xmlns:pic="http://schemas.openxmlformats.org/drawingml/2006/picture">
+                  <pic:nvPicPr>
+                    <pic:cNvPr id="412551371" name=""/>
+                    <pic:cNvPicPr/>
+                  </pic:nvPicPr>
+                  <pic:blipFill>
+                    <a:blip r:embed="rId172"/>
+                    <a:stretch>
+                      <a:fillRect/>
+                    </a:stretch>
+                  </pic:blipFill>
+                  <pic:spPr>
+                    <a:xfrm>
+                      <a:off x="0" y="0"/>
+                      <a:ext cx="5400040" cy="1210310"/>
+                    </a:xfrm>
+                    <a:prstGeom prst="rect">
+                      <a:avLst/>
+                    </a:prstGeom>
+                  </pic:spPr>
+                </pic:pic>
+              </a:graphicData>
+            </a:graphic>
+          </wp:inline>
+        </w:drawing>
+      </w:r>
+    </w:p>
+    <w:p>
+      <w:proofErr w:type="spellStart"/>
+      <w:r>
+        <w:t>Después</w:t>
+      </w:r>
+      <w:proofErr w:type="spellEnd"/>
+      <w:r>
+        <w:t xml:space="preserve"> de </w:t>
+      </w:r>
+      <w:proofErr w:type="spellStart"/>
+      <w:r>
+        <w:t>hacer</w:t>
+      </w:r>
+      <w:proofErr w:type="spellEnd"/>
+      <w:r>
+        <w:t xml:space="preserve"> el </w:t>
+      </w:r>
+      <w:proofErr w:type="spellStart"/>
+      <w:r>
+        <w:t>cambio</w:t>
+      </w:r>
+      <w:proofErr w:type="spellEnd"/>
+      <w:r>
+        <w:t xml:space="preserve"> en este tipo de </w:t>
+      </w:r>
+      <w:proofErr w:type="spellStart"/>
+      <w:r>
+        <w:t>entidad</w:t>
+      </w:r>
+      <w:proofErr w:type="spellEnd"/>
+      <w:r>
+        <w:t xml:space="preserve">, es crear una </w:t>
+      </w:r>
+      <w:proofErr w:type="spellStart"/>
+      <w:r>
+        <w:t>nueva</w:t>
+      </w:r>
+      <w:proofErr w:type="spellEnd"/>
+      <w:r>
+        <w:t xml:space="preserve"> </w:t>
+      </w:r>
+      <w:proofErr w:type="spellStart"/>
+      <w:r>
+        <w:t>migración</w:t>
+      </w:r>
+      <w:proofErr w:type="spellEnd"/>
+      <w:r>
+        <w:t xml:space="preserve"> para actualitzar  la tabla </w:t>
+      </w:r>
+      <w:proofErr w:type="spellStart"/>
+      <w:r>
+        <w:t>usuarios</w:t>
+      </w:r>
+      <w:proofErr w:type="spellEnd"/>
+      <w:r>
+        <w:t xml:space="preserve"> en la base de </w:t>
+      </w:r>
+      <w:proofErr w:type="spellStart"/>
+      <w:r>
+        <w:t>datos</w:t>
+      </w:r>
+      <w:proofErr w:type="spellEnd"/>
+      <w:r>
+        <w:t>.</w:t>
+      </w:r>
+    </w:p>
+    <w:p>
+      <w:r>
+        <w:rPr>
+          <w:noProof/>
+        </w:rPr>
+        <w:drawing>
+          <wp:inline distT="0" distB="0" distL="0" distR="0" wp14:anchorId="4C053B4A" wp14:editId="4BB02FC4">
+            <wp:extent cx="5400040" cy="192405"/>
+            <wp:effectExtent l="0" t="0" r="0" b="0"/>
+            <wp:docPr id="1546470985" name="Imagen 1"/>
+            <wp:cNvGraphicFramePr>
+              <a:graphicFrameLocks xmlns:a="http://schemas.openxmlformats.org/drawingml/2006/main" noChangeAspect="1"/>
+            </wp:cNvGraphicFramePr>
+            <a:graphic xmlns:a="http://schemas.openxmlformats.org/drawingml/2006/main">
+              <a:graphicData uri="http://schemas.openxmlformats.org/drawingml/2006/picture">
+                <pic:pic xmlns:pic="http://schemas.openxmlformats.org/drawingml/2006/picture">
+                  <pic:nvPicPr>
+                    <pic:cNvPr id="1546470985" name=""/>
+                    <pic:cNvPicPr/>
+                  </pic:nvPicPr>
+                  <pic:blipFill>
+                    <a:blip r:embed="rId173"/>
+                    <a:stretch>
+                      <a:fillRect/>
+                    </a:stretch>
+                  </pic:blipFill>
+                  <pic:spPr>
+                    <a:xfrm>
+                      <a:off x="0" y="0"/>
+                      <a:ext cx="5400040" cy="192405"/>
+                    </a:xfrm>
+                    <a:prstGeom prst="rect">
+                      <a:avLst/>
+                    </a:prstGeom>
+                  </pic:spPr>
+                </pic:pic>
+              </a:graphicData>
+            </a:graphic>
+          </wp:inline>
+        </w:drawing>
+      </w:r>
+    </w:p>
+    <w:p>
+      <w:r>
+        <w:t xml:space="preserve">Aplica la </w:t>
+      </w:r>
+      <w:proofErr w:type="spellStart"/>
+      <w:r>
+        <w:t>migración</w:t>
+      </w:r>
+      <w:proofErr w:type="spellEnd"/>
+      <w:r>
+        <w:t xml:space="preserve"> a la base de </w:t>
+      </w:r>
+      <w:proofErr w:type="spellStart"/>
+      <w:r>
+        <w:t>datos</w:t>
+      </w:r>
+      <w:proofErr w:type="spellEnd"/>
+    </w:p>
+    <w:p>
+      <w:r>
+        <w:rPr>
+          <w:noProof/>
+        </w:rPr>
+        <w:drawing>
+          <wp:inline distT="0" distB="0" distL="0" distR="0" wp14:anchorId="0361D5E1" wp14:editId="2D1788AA">
+            <wp:extent cx="5400040" cy="300355"/>
+            <wp:effectExtent l="0" t="0" r="0" b="4445"/>
+            <wp:docPr id="743940536" name="Imagen 1"/>
+            <wp:cNvGraphicFramePr>
+              <a:graphicFrameLocks xmlns:a="http://schemas.openxmlformats.org/drawingml/2006/main" noChangeAspect="1"/>
+            </wp:cNvGraphicFramePr>
+            <a:graphic xmlns:a="http://schemas.openxmlformats.org/drawingml/2006/main">
+              <a:graphicData uri="http://schemas.openxmlformats.org/drawingml/2006/picture">
+                <pic:pic xmlns:pic="http://schemas.openxmlformats.org/drawingml/2006/picture">
+                  <pic:nvPicPr>
+                    <pic:cNvPr id="743940536" name=""/>
+                    <pic:cNvPicPr/>
+                  </pic:nvPicPr>
+                  <pic:blipFill>
+                    <a:blip r:embed="rId174"/>
+                    <a:stretch>
+                      <a:fillRect/>
+                    </a:stretch>
+                  </pic:blipFill>
+                  <pic:spPr>
+                    <a:xfrm>
+                      <a:off x="0" y="0"/>
+                      <a:ext cx="5400040" cy="300355"/>
+                    </a:xfrm>
+                    <a:prstGeom prst="rect">
+                      <a:avLst/>
+                    </a:prstGeom>
+                  </pic:spPr>
+                </pic:pic>
+              </a:graphicData>
+            </a:graphic>
+          </wp:inline>
+        </w:drawing>
+      </w:r>
+    </w:p>
+    <w:p/>
+    <w:p/>
+    <w:p/>
     <w:p>
       <w:pPr>
         <w:rPr>

</xml_diff>